<commit_message>
1. SRF import feature added for Jobcard 2. ESLint config files are added to github. 3. Width of the fields are increased. 4. Unit is displaying in the fields.
</commit_message>
<xml_diff>
--- a/frontend/src/templates/Report_Templates/TS1_MASTER_NABL_REPORT_TEMPLATE.docx
+++ b/frontend/src/templates/Report_Templates/TS1_MASTER_NABL_REPORT_TEMPLATE.docx
@@ -403,6 +403,29 @@
           <w:b/>
         </w:rPr>
         <w:t>4</w:t>
+      </w:r>
+      <w:r>
+        <w:rPr>
+          <w:rFonts w:asciiTheme="minorHAnsi" w:hAnsiTheme="minorHAnsi" w:cstheme="minorHAnsi"/>
+          <w:b/>
+        </w:rPr>
+        <w:t xml:space="preserve"> {</w:t>
+      </w:r>
+      <w:proofErr w:type="spellStart"/>
+      <w:r>
+        <w:rPr>
+          <w:rFonts w:asciiTheme="minorHAnsi" w:hAnsiTheme="minorHAnsi" w:cstheme="minorHAnsi"/>
+          <w:b/>
+        </w:rPr>
+        <w:t>originalReportIssueDate</w:t>
+      </w:r>
+      <w:proofErr w:type="spellEnd"/>
+      <w:r>
+        <w:rPr>
+          <w:rFonts w:asciiTheme="minorHAnsi" w:hAnsiTheme="minorHAnsi" w:cstheme="minorHAnsi"/>
+          <w:b/>
+        </w:rPr>
+        <w:t>}</w:t>
       </w:r>
     </w:p>
     <w:tbl>
@@ -721,14 +744,12 @@
         </w:rPr>
         <w:t xml:space="preserve"> In making any use of this test report you are expressly agreeing to the disclaimers and notices below: BE Analytic Testing procedures were performed to the best of our ability. All data and test results presented in your report document the equipment's characteristics which were </w:t>
       </w:r>
-      <w:proofErr w:type="spellStart"/>
       <w:r>
         <w:rPr>
           <w:rFonts w:cs="Arial"/>
         </w:rPr>
-        <w:t>analyzed</w:t>
+        <w:t>analysed</w:t>
       </w:r>
-      <w:proofErr w:type="spellEnd"/>
       <w:r>
         <w:rPr>
           <w:rFonts w:cs="Arial"/>
@@ -3249,17 +3270,6 @@
       <w:pPr>
         <w:spacing w:after="0"/>
         <w:jc w:val="both"/>
-        <w:rPr>
-          <w:rFonts w:cstheme="minorHAnsi"/>
-          <w:b/>
-          <w:sz w:val="20"/>
-        </w:rPr>
-      </w:pPr>
-    </w:p>
-    <w:p>
-      <w:pPr>
-        <w:spacing w:after="0"/>
-        <w:jc w:val="both"/>
       </w:pPr>
       <w:r>
         <w:rPr>
@@ -3298,158 +3308,6 @@
           </w:tcPr>
           <w:p>
             <w:pPr>
-              <w:rPr>
-                <w:rFonts w:asciiTheme="minorHAnsi" w:eastAsiaTheme="minorHAnsi" w:hAnsiTheme="minorHAnsi" w:cstheme="minorHAnsi"/>
-                <w:b/>
-                <w:sz w:val="21"/>
-                <w:szCs w:val="21"/>
-                <w:u w:val="single"/>
-              </w:rPr>
-            </w:pPr>
-            <w:r>
-              <w:rPr>
-                <w:rFonts w:asciiTheme="minorHAnsi" w:eastAsiaTheme="minorHAnsi" w:hAnsiTheme="minorHAnsi" w:cstheme="minorHAnsi"/>
-                <w:b/>
-                <w:sz w:val="21"/>
-                <w:szCs w:val="21"/>
-                <w:u w:val="single"/>
-              </w:rPr>
-              <w:t xml:space="preserve">THERMAL CYCLING CHAMBER </w:t>
-            </w:r>
-          </w:p>
-          <w:p>
-            <w:pPr>
-              <w:rPr>
-                <w:rFonts w:asciiTheme="minorHAnsi" w:eastAsiaTheme="minorHAnsi" w:hAnsiTheme="minorHAnsi" w:cstheme="minorHAnsi"/>
-                <w:sz w:val="21"/>
-                <w:szCs w:val="21"/>
-              </w:rPr>
-            </w:pPr>
-            <w:r>
-              <w:rPr>
-                <w:rFonts w:asciiTheme="minorHAnsi" w:eastAsiaTheme="minorHAnsi" w:hAnsiTheme="minorHAnsi" w:cstheme="minorHAnsi"/>
-                <w:b/>
-                <w:sz w:val="21"/>
-                <w:szCs w:val="21"/>
-              </w:rPr>
-              <w:t>Make:</w:t>
-            </w:r>
-            <w:r>
-              <w:rPr>
-                <w:rFonts w:asciiTheme="minorHAnsi" w:eastAsiaTheme="minorHAnsi" w:hAnsiTheme="minorHAnsi" w:cstheme="minorHAnsi"/>
-                <w:sz w:val="21"/>
-                <w:szCs w:val="21"/>
-              </w:rPr>
-              <w:t xml:space="preserve"> Comet</w:t>
-            </w:r>
-          </w:p>
-          <w:p>
-            <w:pPr>
-              <w:rPr>
-                <w:rFonts w:asciiTheme="minorHAnsi" w:eastAsiaTheme="minorHAnsi" w:hAnsiTheme="minorHAnsi" w:cstheme="minorHAnsi"/>
-                <w:sz w:val="21"/>
-                <w:szCs w:val="21"/>
-              </w:rPr>
-            </w:pPr>
-            <w:r>
-              <w:rPr>
-                <w:rFonts w:asciiTheme="minorHAnsi" w:eastAsiaTheme="minorHAnsi" w:hAnsiTheme="minorHAnsi" w:cstheme="minorHAnsi"/>
-                <w:b/>
-                <w:sz w:val="21"/>
-                <w:szCs w:val="21"/>
-              </w:rPr>
-              <w:t>SL No:</w:t>
-            </w:r>
-            <w:r>
-              <w:rPr>
-                <w:rFonts w:asciiTheme="minorHAnsi" w:eastAsiaTheme="minorHAnsi" w:hAnsiTheme="minorHAnsi" w:cstheme="minorHAnsi"/>
-                <w:sz w:val="21"/>
-                <w:szCs w:val="21"/>
-              </w:rPr>
-              <w:t xml:space="preserve"> 475 (BEA/TCC/01)</w:t>
-            </w:r>
-            <w:r>
-              <w:rPr>
-                <w:rFonts w:asciiTheme="minorHAnsi" w:eastAsiaTheme="minorHAnsi" w:hAnsiTheme="minorHAnsi" w:cstheme="minorHAnsi"/>
-                <w:sz w:val="21"/>
-                <w:szCs w:val="21"/>
-              </w:rPr>
-              <w:tab/>
-            </w:r>
-          </w:p>
-          <w:p>
-            <w:pPr>
-              <w:rPr>
-                <w:rFonts w:asciiTheme="minorHAnsi" w:eastAsiaTheme="minorHAnsi" w:hAnsiTheme="minorHAnsi" w:cstheme="minorHAnsi"/>
-                <w:sz w:val="21"/>
-                <w:szCs w:val="21"/>
-              </w:rPr>
-            </w:pPr>
-            <w:r>
-              <w:rPr>
-                <w:rFonts w:asciiTheme="minorHAnsi" w:eastAsiaTheme="minorHAnsi" w:hAnsiTheme="minorHAnsi" w:cstheme="minorHAnsi"/>
-                <w:b/>
-                <w:sz w:val="21"/>
-                <w:szCs w:val="21"/>
-              </w:rPr>
-              <w:t>Workspace</w:t>
-            </w:r>
-            <w:r>
-              <w:rPr>
-                <w:rFonts w:asciiTheme="minorHAnsi" w:eastAsiaTheme="minorHAnsi" w:hAnsiTheme="minorHAnsi" w:cstheme="minorHAnsi"/>
-                <w:sz w:val="21"/>
-                <w:szCs w:val="21"/>
-              </w:rPr>
-              <w:t xml:space="preserve">: 1000X1000X1000mm </w:t>
-            </w:r>
-          </w:p>
-          <w:p>
-            <w:pPr>
-              <w:rPr>
-                <w:rFonts w:asciiTheme="minorHAnsi" w:eastAsiaTheme="minorHAnsi" w:hAnsiTheme="minorHAnsi" w:cstheme="minorHAnsi"/>
-                <w:sz w:val="21"/>
-                <w:szCs w:val="21"/>
-              </w:rPr>
-            </w:pPr>
-            <w:r>
-              <w:rPr>
-                <w:rFonts w:asciiTheme="minorHAnsi" w:eastAsiaTheme="minorHAnsi" w:hAnsiTheme="minorHAnsi" w:cstheme="minorHAnsi"/>
-                <w:b/>
-                <w:sz w:val="21"/>
-                <w:szCs w:val="21"/>
-              </w:rPr>
-              <w:t>Ramp Rate:</w:t>
-            </w:r>
-            <w:r>
-              <w:rPr>
-                <w:rFonts w:asciiTheme="minorHAnsi" w:eastAsiaTheme="minorHAnsi" w:hAnsiTheme="minorHAnsi" w:cstheme="minorHAnsi"/>
-                <w:sz w:val="21"/>
-                <w:szCs w:val="21"/>
-              </w:rPr>
-              <w:t xml:space="preserve"> 10 Deg C per Min </w:t>
-            </w:r>
-          </w:p>
-          <w:p>
-            <w:pPr>
-              <w:rPr>
-                <w:rFonts w:asciiTheme="minorHAnsi" w:eastAsiaTheme="minorHAnsi" w:hAnsiTheme="minorHAnsi" w:cstheme="minorHAnsi"/>
-                <w:b/>
-                <w:sz w:val="21"/>
-                <w:szCs w:val="21"/>
-              </w:rPr>
-            </w:pPr>
-            <w:r>
-              <w:rPr>
-                <w:rFonts w:asciiTheme="minorHAnsi" w:eastAsiaTheme="minorHAnsi" w:hAnsiTheme="minorHAnsi" w:cstheme="minorHAnsi"/>
-                <w:b/>
-                <w:sz w:val="21"/>
-                <w:szCs w:val="21"/>
-              </w:rPr>
-              <w:t>Calibration done on: 08.06.2023</w:t>
-            </w:r>
-          </w:p>
-          <w:p>
-            <w:pPr>
               <w:pStyle w:val="ListParagraph"/>
               <w:autoSpaceDE w:val="0"/>
               <w:autoSpaceDN w:val="0"/>
@@ -3458,31 +3316,60 @@
               <w:rPr>
                 <w:rFonts w:asciiTheme="minorHAnsi" w:hAnsiTheme="minorHAnsi" w:cstheme="minorHAnsi"/>
                 <w:b/>
-                <w:sz w:val="21"/>
-                <w:szCs w:val="21"/>
-              </w:rPr>
-            </w:pPr>
-            <w:r>
-              <w:rPr>
-                <w:rFonts w:asciiTheme="minorHAnsi" w:hAnsiTheme="minorHAnsi" w:cstheme="minorHAnsi"/>
+                <w:sz w:val="22"/>
+              </w:rPr>
+            </w:pPr>
+            <w:r>
+              <w:rPr>
+                <w:rFonts w:cstheme="minorHAnsi"/>
                 <w:b/>
                 <w:sz w:val="21"/>
                 <w:szCs w:val="21"/>
-              </w:rPr>
-              <w:t>Calibration Due on: 07.06.2024</w:t>
-            </w:r>
-          </w:p>
-          <w:p>
-            <w:pPr>
-              <w:pStyle w:val="ListParagraph"/>
-              <w:autoSpaceDE w:val="0"/>
-              <w:autoSpaceDN w:val="0"/>
-              <w:adjustRightInd w:val="0"/>
-              <w:ind w:left="0" w:right="-471"/>
-              <w:rPr>
-                <w:rFonts w:asciiTheme="minorHAnsi" w:hAnsiTheme="minorHAnsi" w:cstheme="minorHAnsi"/>
+                <w:u w:val="single"/>
+              </w:rPr>
+              <w:t>{</w:t>
+            </w:r>
+            <w:proofErr w:type="spellStart"/>
+            <w:r>
+              <w:rPr>
+                <w:rFonts w:cstheme="minorHAnsi"/>
                 <w:b/>
-                <w:sz w:val="22"/>
+                <w:sz w:val="21"/>
+                <w:szCs w:val="21"/>
+                <w:u w:val="single"/>
+              </w:rPr>
+              <w:t>chamberInfo</w:t>
+            </w:r>
+            <w:proofErr w:type="spellEnd"/>
+            <w:r>
+              <w:rPr>
+                <w:rFonts w:cstheme="minorHAnsi"/>
+                <w:b/>
+                <w:sz w:val="21"/>
+                <w:szCs w:val="21"/>
+                <w:u w:val="single"/>
+              </w:rPr>
+              <w:t>}</w:t>
+            </w:r>
+          </w:p>
+        </w:tc>
+      </w:tr>
+      <w:tr>
+        <w:trPr>
+          <w:trHeight w:val="706"/>
+        </w:trPr>
+        <w:tc>
+          <w:tcPr>
+            <w:tcW w:w="9419" w:type="dxa"/>
+          </w:tcPr>
+          <w:p>
+            <w:pPr>
+              <w:rPr>
+                <w:rFonts w:eastAsiaTheme="minorHAnsi" w:cstheme="minorHAnsi"/>
+                <w:b/>
+                <w:sz w:val="21"/>
+                <w:szCs w:val="21"/>
+                <w:u w:val="single"/>
               </w:rPr>
             </w:pPr>
           </w:p>
@@ -3746,7 +3633,7 @@
       </w:tr>
       <w:tr>
         <w:trPr>
-          <w:trHeight w:val="1754"/>
+          <w:trHeight w:val="1081"/>
           <w:jc w:val="center"/>
         </w:trPr>
         <w:tc>
@@ -3913,38 +3800,36 @@
                 <w:rFonts w:asciiTheme="minorHAnsi" w:hAnsiTheme="minorHAnsi" w:cstheme="minorHAnsi"/>
                 <w:sz w:val="21"/>
                 <w:szCs w:val="21"/>
-                <w:lang w:val="en-IN"/>
-              </w:rPr>
-            </w:pPr>
-            <w:r>
-              <w:rPr>
-                <w:rFonts w:asciiTheme="minorHAnsi" w:hAnsiTheme="minorHAnsi" w:cstheme="minorHAnsi"/>
-                <w:sz w:val="21"/>
-                <w:szCs w:val="21"/>
-                <w:lang w:val="en-IN"/>
-              </w:rPr>
-              <w:t>Thermal Cycling /Comet Environs/475</w:t>
-            </w:r>
-          </w:p>
-          <w:p>
-            <w:pPr>
-              <w:autoSpaceDE w:val="0"/>
-              <w:autoSpaceDN w:val="0"/>
-              <w:adjustRightInd w:val="0"/>
-              <w:jc w:val="center"/>
-              <w:rPr>
-                <w:rFonts w:asciiTheme="minorHAnsi" w:hAnsiTheme="minorHAnsi" w:cstheme="minorHAnsi"/>
-                <w:sz w:val="21"/>
-                <w:szCs w:val="21"/>
-              </w:rPr>
-            </w:pPr>
-            <w:r>
-              <w:rPr>
-                <w:rFonts w:asciiTheme="minorHAnsi" w:hAnsiTheme="minorHAnsi" w:cstheme="minorHAnsi"/>
-                <w:sz w:val="21"/>
-                <w:szCs w:val="21"/>
-              </w:rPr>
-              <w:t>(BEA/TCC/01)</w:t>
+              </w:rPr>
+            </w:pPr>
+            <w:r>
+              <w:rPr>
+                <w:rFonts w:asciiTheme="minorHAnsi" w:hAnsiTheme="minorHAnsi" w:cstheme="minorHAnsi"/>
+                <w:sz w:val="21"/>
+                <w:szCs w:val="21"/>
+                <w:lang w:val="en-IN"/>
+              </w:rPr>
+              <w:t>{</w:t>
+            </w:r>
+            <w:proofErr w:type="spellStart"/>
+            <w:r>
+              <w:rPr>
+                <w:rFonts w:asciiTheme="minorHAnsi" w:hAnsiTheme="minorHAnsi" w:cstheme="minorHAnsi"/>
+                <w:sz w:val="21"/>
+                <w:szCs w:val="21"/>
+                <w:lang w:val="en-IN"/>
+              </w:rPr>
+              <w:t>chamberMakeInfo</w:t>
+            </w:r>
+            <w:proofErr w:type="spellEnd"/>
+            <w:r>
+              <w:rPr>
+                <w:rFonts w:asciiTheme="minorHAnsi" w:hAnsiTheme="minorHAnsi" w:cstheme="minorHAnsi"/>
+                <w:sz w:val="21"/>
+                <w:szCs w:val="21"/>
+                <w:lang w:val="en-IN"/>
+              </w:rPr>
+              <w:t>}</w:t>
             </w:r>
           </w:p>
         </w:tc>
@@ -3986,7 +3871,17 @@
                 <w:szCs w:val="21"/>
                 <w:lang w:val="en-IN"/>
               </w:rPr>
-              <w:t>{#testRows}</w:t>
+              <w:t>{#</w:t>
+            </w:r>
+            <w:proofErr w:type="gramStart"/>
+            <w:r>
+              <w:rPr>
+                <w:rFonts w:cstheme="minorHAnsi"/>
+                <w:sz w:val="21"/>
+                <w:szCs w:val="21"/>
+                <w:lang w:val="en-IN"/>
+              </w:rPr>
+              <w:t>testRows}</w:t>
             </w:r>
             <w:r>
               <w:rPr>
@@ -3997,6 +3892,7 @@
               <w:t>{</w:t>
             </w:r>
             <w:proofErr w:type="spellStart"/>
+            <w:proofErr w:type="gramEnd"/>
             <w:r>
               <w:rPr>
                 <w:rFonts w:cstheme="minorHAnsi"/>
@@ -4130,7 +4026,6 @@
           <w:sz w:val="22"/>
           <w:szCs w:val="22"/>
         </w:rPr>
-        <w:lastRenderedPageBreak/>
         <w:t>Note</w:t>
       </w:r>
       <w:r>
@@ -4257,33 +4152,6 @@
         <w:widowControl w:val="0"/>
         <w:spacing w:after="0" w:line="240" w:lineRule="auto"/>
         <w:ind w:right="351"/>
-        <w:rPr>
-          <w:rFonts w:cstheme="minorHAnsi"/>
-          <w:b/>
-          <w:bCs/>
-          <w:u w:val="single"/>
-        </w:rPr>
-      </w:pPr>
-    </w:p>
-    <w:p>
-      <w:pPr>
-        <w:widowControl w:val="0"/>
-        <w:spacing w:after="0" w:line="240" w:lineRule="auto"/>
-        <w:ind w:right="351"/>
-        <w:jc w:val="right"/>
-        <w:rPr>
-          <w:rFonts w:cstheme="minorHAnsi"/>
-          <w:b/>
-          <w:bCs/>
-          <w:u w:val="single"/>
-        </w:rPr>
-      </w:pPr>
-    </w:p>
-    <w:p>
-      <w:pPr>
-        <w:widowControl w:val="0"/>
-        <w:spacing w:after="0" w:line="240" w:lineRule="auto"/>
-        <w:ind w:right="351"/>
         <w:jc w:val="right"/>
         <w:rPr>
           <w:rFonts w:cstheme="minorHAnsi"/>
@@ -4343,6 +4211,7 @@
           <w:szCs w:val="28"/>
           <w:u w:val="single"/>
         </w:rPr>
+        <w:lastRenderedPageBreak/>
         <w:t>{</w:t>
       </w:r>
       <w:proofErr w:type="spellStart"/>
@@ -4356,9 +4225,8 @@
           <w:szCs w:val="28"/>
           <w:u w:val="single"/>
         </w:rPr>
-        <w:t>currentTest_testName</w:t>
+        <w:t>currentTest_</w:t>
       </w:r>
-      <w:proofErr w:type="spellEnd"/>
       <w:r>
         <w:rPr>
           <w:rFonts w:asciiTheme="minorHAnsi" w:hAnsiTheme="minorHAnsi"/>
@@ -4369,19 +4237,9 @@
           <w:szCs w:val="28"/>
           <w:u w:val="single"/>
         </w:rPr>
-        <w:t>}</w:t>
+        <w:t>testName</w:t>
       </w:r>
-      <w:r>
-        <w:rPr>
-          <w:rFonts w:cstheme="minorHAnsi"/>
-          <w:b/>
-          <w:caps/>
-          <w:color w:val="1F497D"/>
-          <w:sz w:val="32"/>
-          <w:szCs w:val="32"/>
-        </w:rPr>
-        <w:t xml:space="preserve"> </w:t>
-      </w:r>
+      <w:proofErr w:type="spellEnd"/>
       <w:r>
         <w:rPr>
           <w:rFonts w:asciiTheme="minorHAnsi" w:hAnsiTheme="minorHAnsi"/>
@@ -4392,6 +4250,17 @@
           <w:szCs w:val="28"/>
           <w:u w:val="single"/>
         </w:rPr>
+        <w:t>}</w:t>
+      </w:r>
+      <w:r>
+        <w:rPr>
+          <w:rFonts w:cstheme="minorHAnsi"/>
+          <w:b/>
+          <w:caps/>
+          <w:color w:val="1F497D"/>
+          <w:sz w:val="32"/>
+          <w:szCs w:val="32"/>
+        </w:rPr>
         <w:t xml:space="preserve"> </w:t>
       </w:r>
       <w:r>
@@ -4404,18 +4273,20 @@
           <w:szCs w:val="28"/>
           <w:u w:val="single"/>
         </w:rPr>
-        <w:t>TEST PHOTOS</w:t>
+        <w:t>TEST</w:t>
       </w:r>
-    </w:p>
-    <w:p>
-      <w:pPr>
-        <w:pStyle w:val="Heading1"/>
-        <w:jc w:val="center"/>
-        <w:rPr>
-          <w:rFonts w:asciiTheme="minorHAnsi" w:hAnsiTheme="minorHAnsi" w:cstheme="minorHAnsi"/>
-          <w:sz w:val="32"/>
-        </w:rPr>
-      </w:pPr>
+      <w:r>
+        <w:rPr>
+          <w:rFonts w:asciiTheme="minorHAnsi" w:hAnsiTheme="minorHAnsi"/>
+          <w:b/>
+          <w:bCs/>
+          <w:color w:val="1F497D" w:themeColor="text2"/>
+          <w:sz w:val="28"/>
+          <w:szCs w:val="28"/>
+          <w:u w:val="single"/>
+        </w:rPr>
+        <w:t xml:space="preserve"> PHOTOS</w:t>
+      </w:r>
     </w:p>
     <w:p>
       <w:pPr>
@@ -4628,6 +4499,46 @@
     <w:p>
       <w:pPr>
         <w:spacing w:after="0" w:line="240" w:lineRule="auto"/>
+        <w:rPr>
+          <w:rFonts w:cstheme="minorHAnsi"/>
+          <w:b/>
+          <w:sz w:val="32"/>
+        </w:rPr>
+      </w:pPr>
+    </w:p>
+    <w:p>
+      <w:pPr>
+        <w:spacing w:after="0" w:line="240" w:lineRule="auto"/>
+        <w:rPr>
+          <w:rFonts w:cstheme="minorHAnsi"/>
+          <w:b/>
+          <w:sz w:val="32"/>
+        </w:rPr>
+      </w:pPr>
+    </w:p>
+    <w:p>
+      <w:pPr>
+        <w:spacing w:after="0" w:line="240" w:lineRule="auto"/>
+        <w:rPr>
+          <w:rFonts w:cstheme="minorHAnsi"/>
+          <w:b/>
+          <w:sz w:val="32"/>
+        </w:rPr>
+      </w:pPr>
+    </w:p>
+    <w:p>
+      <w:pPr>
+        <w:spacing w:after="0" w:line="240" w:lineRule="auto"/>
+        <w:rPr>
+          <w:rFonts w:cstheme="minorHAnsi"/>
+          <w:b/>
+          <w:sz w:val="32"/>
+        </w:rPr>
+      </w:pPr>
+    </w:p>
+    <w:p>
+      <w:pPr>
+        <w:spacing w:after="0" w:line="240" w:lineRule="auto"/>
         <w:jc w:val="center"/>
         <w:rPr>
           <w:rFonts w:cstheme="minorHAnsi"/>
@@ -4641,7 +4552,6 @@
           <w:b/>
           <w:sz w:val="32"/>
         </w:rPr>
-        <w:lastRenderedPageBreak/>
         <w:t>TEST REPORT</w:t>
       </w:r>
     </w:p>
@@ -4744,6 +4654,7 @@
                 <w:rFonts w:asciiTheme="minorHAnsi" w:hAnsiTheme="minorHAnsi" w:cstheme="minorHAnsi"/>
                 <w:sz w:val="22"/>
               </w:rPr>
+              <w:lastRenderedPageBreak/>
               <w:t>PROJECT</w:t>
             </w:r>
           </w:p>
@@ -5169,7 +5080,17 @@
                 <w:szCs w:val="21"/>
                 <w:lang w:val="en-IN"/>
               </w:rPr>
-              <w:t>{#testRows}</w:t>
+              <w:t>{#</w:t>
+            </w:r>
+            <w:proofErr w:type="gramStart"/>
+            <w:r>
+              <w:rPr>
+                <w:rFonts w:cstheme="minorHAnsi"/>
+                <w:sz w:val="21"/>
+                <w:szCs w:val="21"/>
+                <w:lang w:val="en-IN"/>
+              </w:rPr>
+              <w:t>testRows}</w:t>
             </w:r>
             <w:r>
               <w:rPr>
@@ -5180,6 +5101,7 @@
               <w:t>{</w:t>
             </w:r>
             <w:proofErr w:type="spellStart"/>
+            <w:proofErr w:type="gramEnd"/>
             <w:r>
               <w:rPr>
                 <w:rFonts w:cstheme="minorHAnsi"/>
@@ -6592,7 +6514,7 @@
               <w:sz w:val="21"/>
               <w:szCs w:val="21"/>
             </w:rPr>
-            <w:t>Test report No: 0</w:t>
+            <w:t xml:space="preserve">Test report No: </w:t>
           </w:r>
           <w:r>
             <w:rPr>
@@ -6602,8 +6524,9 @@
               <w:sz w:val="21"/>
               <w:szCs w:val="21"/>
             </w:rPr>
-            <w:t>28</w:t>
+            <w:t>{</w:t>
           </w:r>
+          <w:proofErr w:type="spellStart"/>
           <w:r>
             <w:rPr>
               <w:rFonts w:asciiTheme="minorHAnsi" w:hAnsiTheme="minorHAnsi" w:cstheme="minorHAnsi"/>
@@ -6612,8 +6535,9 @@
               <w:sz w:val="21"/>
               <w:szCs w:val="21"/>
             </w:rPr>
-            <w:t>/240</w:t>
+            <w:t>testReportNumber</w:t>
           </w:r>
+          <w:proofErr w:type="spellEnd"/>
           <w:r>
             <w:rPr>
               <w:rFonts w:asciiTheme="minorHAnsi" w:hAnsiTheme="minorHAnsi" w:cstheme="minorHAnsi"/>
@@ -6622,27 +6546,7 @@
               <w:sz w:val="21"/>
               <w:szCs w:val="21"/>
             </w:rPr>
-            <w:t>3</w:t>
-          </w:r>
-          <w:r>
-            <w:rPr>
-              <w:rFonts w:asciiTheme="minorHAnsi" w:hAnsiTheme="minorHAnsi" w:cstheme="minorHAnsi"/>
-              <w:b/>
-              <w:color w:val="FF0000"/>
-              <w:sz w:val="21"/>
-              <w:szCs w:val="21"/>
-            </w:rPr>
-            <w:t>/LT/</w:t>
-          </w:r>
-          <w:r>
-            <w:rPr>
-              <w:rFonts w:asciiTheme="minorHAnsi" w:hAnsiTheme="minorHAnsi" w:cstheme="minorHAnsi"/>
-              <w:b/>
-              <w:color w:val="FF0000"/>
-              <w:sz w:val="21"/>
-              <w:szCs w:val="21"/>
-            </w:rPr>
-            <w:t>____________</w:t>
+            <w:t>}</w:t>
           </w:r>
         </w:p>
         <w:p>
@@ -6665,7 +6569,39 @@
               <w:sz w:val="21"/>
               <w:szCs w:val="21"/>
             </w:rPr>
-            <w:t>ULR: TC507824000000188F</w:t>
+            <w:t xml:space="preserve">ULR: </w:t>
+          </w:r>
+          <w:r>
+            <w:rPr>
+              <w:rFonts w:asciiTheme="minorHAnsi" w:hAnsiTheme="minorHAnsi" w:cstheme="minorHAnsi"/>
+              <w:b/>
+              <w:color w:val="FF0000"/>
+              <w:sz w:val="21"/>
+              <w:szCs w:val="21"/>
+            </w:rPr>
+            <w:t>{</w:t>
+          </w:r>
+          <w:proofErr w:type="spellStart"/>
+          <w:r>
+            <w:rPr>
+              <w:rFonts w:asciiTheme="minorHAnsi" w:hAnsiTheme="minorHAnsi" w:cstheme="minorHAnsi"/>
+              <w:b/>
+              <w:color w:val="FF0000"/>
+              <w:sz w:val="21"/>
+              <w:szCs w:val="21"/>
+            </w:rPr>
+            <w:t>ulrNumber</w:t>
+          </w:r>
+          <w:proofErr w:type="spellEnd"/>
+          <w:r>
+            <w:rPr>
+              <w:rFonts w:asciiTheme="minorHAnsi" w:hAnsiTheme="minorHAnsi" w:cstheme="minorHAnsi"/>
+              <w:b/>
+              <w:color w:val="FF0000"/>
+              <w:sz w:val="21"/>
+              <w:szCs w:val="21"/>
+            </w:rPr>
+            <w:t>}</w:t>
           </w:r>
         </w:p>
       </w:tc>

</xml_diff>

<commit_message>
1. .ENV is added to frontend API addrees endpoint. 2. Slot booking error is solved 3. EMI Slot booking is also corrected.
</commit_message>
<xml_diff>
--- a/frontend/src/templates/Report_Templates/TS1_MASTER_NABL_REPORT_TEMPLATE.docx
+++ b/frontend/src/templates/Report_Templates/TS1_MASTER_NABL_REPORT_TEMPLATE.docx
@@ -156,7 +156,6 @@
         </w:rPr>
         <w:t>{</w:t>
       </w:r>
-      <w:proofErr w:type="spellStart"/>
       <w:r>
         <w:rPr>
           <w:rFonts w:ascii="Calibri" w:eastAsia="Times New Roman" w:hAnsi="Calibri" w:cs="Calibri"/>
@@ -167,7 +166,6 @@
         </w:rPr>
         <w:t>companyName</w:t>
       </w:r>
-      <w:proofErr w:type="spellEnd"/>
       <w:r>
         <w:rPr>
           <w:rFonts w:ascii="Calibri" w:eastAsia="Times New Roman" w:hAnsi="Calibri" w:cs="Calibri"/>
@@ -200,29 +198,7 @@
           <w:sz w:val="28"/>
           <w:szCs w:val="24"/>
         </w:rPr>
-        <w:t>{%</w:t>
-      </w:r>
-      <w:proofErr w:type="spellStart"/>
-      <w:r>
-        <w:rPr>
-          <w:rFonts w:ascii="Calibri" w:eastAsia="Times New Roman" w:hAnsi="Calibri" w:cs="Times New Roman"/>
-          <w:b/>
-          <w:color w:val="17365D"/>
-          <w:sz w:val="28"/>
-          <w:szCs w:val="24"/>
-        </w:rPr>
-        <w:t>companyLogo</w:t>
-      </w:r>
-      <w:proofErr w:type="spellEnd"/>
-      <w:r>
-        <w:rPr>
-          <w:rFonts w:ascii="Calibri" w:eastAsia="Times New Roman" w:hAnsi="Calibri" w:cs="Times New Roman"/>
-          <w:b/>
-          <w:color w:val="17365D"/>
-          <w:sz w:val="28"/>
-          <w:szCs w:val="24"/>
-        </w:rPr>
-        <w:t>}</w:t>
+        <w:t>{%companyLogo}</w:t>
       </w:r>
     </w:p>
     <w:p>
@@ -275,25 +251,7 @@
           <w:b/>
           <w:color w:val="17365D"/>
         </w:rPr>
-        <w:t>{</w:t>
-      </w:r>
-      <w:proofErr w:type="spellStart"/>
-      <w:r>
-        <w:rPr>
-          <w:rFonts w:ascii="Calibri" w:eastAsia="Calibri" w:hAnsi="Calibri" w:cs="Calibri"/>
-          <w:b/>
-          <w:color w:val="17365D"/>
-        </w:rPr>
-        <w:t>companyAddress</w:t>
-      </w:r>
-      <w:proofErr w:type="spellEnd"/>
-      <w:r>
-        <w:rPr>
-          <w:rFonts w:ascii="Calibri" w:eastAsia="Calibri" w:hAnsi="Calibri" w:cs="Calibri"/>
-          <w:b/>
-          <w:color w:val="17365D"/>
-        </w:rPr>
-        <w:t>}</w:t>
+        <w:t>{companyAddress}</w:t>
       </w:r>
     </w:p>
     <w:p>
@@ -366,66 +324,7 @@
           <w:rFonts w:asciiTheme="minorHAnsi" w:hAnsiTheme="minorHAnsi" w:cstheme="minorHAnsi"/>
           <w:b/>
         </w:rPr>
-        <w:t>5</w:t>
-      </w:r>
-      <w:r>
-        <w:rPr>
-          <w:rFonts w:asciiTheme="minorHAnsi" w:hAnsiTheme="minorHAnsi" w:cstheme="minorHAnsi"/>
-          <w:b/>
-          <w:vertAlign w:val="superscript"/>
-        </w:rPr>
-        <w:t>th</w:t>
-      </w:r>
-      <w:r>
-        <w:rPr>
-          <w:rFonts w:asciiTheme="minorHAnsi" w:hAnsiTheme="minorHAnsi" w:cstheme="minorHAnsi"/>
-          <w:b/>
-        </w:rPr>
-        <w:t xml:space="preserve"> Mar</w:t>
-      </w:r>
-      <w:r>
-        <w:rPr>
-          <w:rFonts w:asciiTheme="minorHAnsi" w:hAnsiTheme="minorHAnsi" w:cstheme="minorHAnsi"/>
-          <w:b/>
-        </w:rPr>
-        <w:t>.</w:t>
-      </w:r>
-      <w:r>
-        <w:rPr>
-          <w:rFonts w:asciiTheme="minorHAnsi" w:hAnsiTheme="minorHAnsi" w:cstheme="minorHAnsi"/>
-          <w:b/>
-        </w:rPr>
-        <w:t xml:space="preserve"> 202</w:t>
-      </w:r>
-      <w:r>
-        <w:rPr>
-          <w:rFonts w:asciiTheme="minorHAnsi" w:hAnsiTheme="minorHAnsi" w:cstheme="minorHAnsi"/>
-          <w:b/>
-        </w:rPr>
-        <w:t>4</w:t>
-      </w:r>
-      <w:r>
-        <w:rPr>
-          <w:rFonts w:asciiTheme="minorHAnsi" w:hAnsiTheme="minorHAnsi" w:cstheme="minorHAnsi"/>
-          <w:b/>
-        </w:rPr>
-        <w:t xml:space="preserve"> {</w:t>
-      </w:r>
-      <w:proofErr w:type="spellStart"/>
-      <w:r>
-        <w:rPr>
-          <w:rFonts w:asciiTheme="minorHAnsi" w:hAnsiTheme="minorHAnsi" w:cstheme="minorHAnsi"/>
-          <w:b/>
-        </w:rPr>
-        <w:t>originalReportIssueDate</w:t>
-      </w:r>
-      <w:proofErr w:type="spellEnd"/>
-      <w:r>
-        <w:rPr>
-          <w:rFonts w:asciiTheme="minorHAnsi" w:hAnsiTheme="minorHAnsi" w:cstheme="minorHAnsi"/>
-          <w:b/>
-        </w:rPr>
-        <w:t>}</w:t>
+        <w:t>{originalReportIssueDate}</w:t>
       </w:r>
     </w:p>
     <w:tbl>
@@ -870,29 +769,7 @@
                 <w:szCs w:val="21"/>
                 <w:lang w:val="en-IN"/>
               </w:rPr>
-              <w:t>{</w:t>
-            </w:r>
-            <w:proofErr w:type="spellStart"/>
-            <w:r>
-              <w:rPr>
-                <w:rFonts w:asciiTheme="minorHAnsi" w:hAnsiTheme="minorHAnsi" w:cstheme="minorHAnsi"/>
-                <w:b/>
-                <w:sz w:val="21"/>
-                <w:szCs w:val="21"/>
-                <w:lang w:val="en-IN"/>
-              </w:rPr>
-              <w:t>itemReceivedDate</w:t>
-            </w:r>
-            <w:proofErr w:type="spellEnd"/>
-            <w:r>
-              <w:rPr>
-                <w:rFonts w:asciiTheme="minorHAnsi" w:hAnsiTheme="minorHAnsi" w:cstheme="minorHAnsi"/>
-                <w:b/>
-                <w:sz w:val="21"/>
-                <w:szCs w:val="21"/>
-                <w:lang w:val="en-IN"/>
-              </w:rPr>
-              <w:t>}</w:t>
+              <w:t>{itemReceivedDate}</w:t>
             </w:r>
           </w:p>
         </w:tc>
@@ -963,7 +840,6 @@
               </w:rPr>
               <w:t>{</w:t>
             </w:r>
-            <w:proofErr w:type="spellStart"/>
             <w:r>
               <w:rPr>
                 <w:rFonts w:cstheme="minorHAnsi"/>
@@ -973,7 +849,6 @@
               </w:rPr>
               <w:t>currentTest_startDate</w:t>
             </w:r>
-            <w:proofErr w:type="spellEnd"/>
             <w:r>
               <w:rPr>
                 <w:rFonts w:cstheme="minorHAnsi"/>
@@ -1036,7 +911,6 @@
               </w:rPr>
               <w:t>{</w:t>
             </w:r>
-            <w:proofErr w:type="spellStart"/>
             <w:r>
               <w:rPr>
                 <w:rFonts w:cstheme="minorHAnsi"/>
@@ -1046,7 +920,6 @@
               </w:rPr>
               <w:t>currentTest_endDate</w:t>
             </w:r>
-            <w:proofErr w:type="spellEnd"/>
             <w:r>
               <w:rPr>
                 <w:rFonts w:cstheme="minorHAnsi"/>
@@ -1148,7 +1021,6 @@
               </w:rPr>
               <w:t>{</w:t>
             </w:r>
-            <w:proofErr w:type="spellStart"/>
             <w:r>
               <w:rPr>
                 <w:rFonts w:asciiTheme="minorHAnsi" w:hAnsiTheme="minorHAnsi" w:cstheme="minorHAnsi"/>
@@ -1158,7 +1030,6 @@
               </w:rPr>
               <w:t>jcNumber</w:t>
             </w:r>
-            <w:proofErr w:type="spellEnd"/>
             <w:r>
               <w:rPr>
                 <w:rFonts w:asciiTheme="minorHAnsi" w:hAnsiTheme="minorHAnsi" w:cstheme="minorHAnsi"/>
@@ -1266,7 +1137,6 @@
               </w:rPr>
               <w:t>{</w:t>
             </w:r>
-            <w:proofErr w:type="spellStart"/>
             <w:r>
               <w:rPr>
                 <w:rFonts w:asciiTheme="minorHAnsi" w:hAnsiTheme="minorHAnsi" w:cstheme="minorHAnsi"/>
@@ -1277,7 +1147,6 @@
               </w:rPr>
               <w:t>customerNumber</w:t>
             </w:r>
-            <w:proofErr w:type="spellEnd"/>
             <w:r>
               <w:rPr>
                 <w:rFonts w:asciiTheme="minorHAnsi" w:hAnsiTheme="minorHAnsi" w:cstheme="minorHAnsi"/>
@@ -1316,7 +1185,6 @@
               </w:rPr>
               <w:t>{</w:t>
             </w:r>
-            <w:proofErr w:type="spellStart"/>
             <w:r>
               <w:rPr>
                 <w:rFonts w:asciiTheme="minorHAnsi" w:hAnsiTheme="minorHAnsi" w:cstheme="minorHAnsi"/>
@@ -1326,7 +1194,6 @@
               </w:rPr>
               <w:t>customerEmail</w:t>
             </w:r>
-            <w:proofErr w:type="spellEnd"/>
             <w:r>
               <w:rPr>
                 <w:rFonts w:asciiTheme="minorHAnsi" w:hAnsiTheme="minorHAnsi" w:cstheme="minorHAnsi"/>
@@ -1436,25 +1303,14 @@
               </w:rPr>
               <w:t>{</w:t>
             </w:r>
-            <w:proofErr w:type="spellStart"/>
-            <w:r>
-              <w:rPr>
-                <w:rFonts w:asciiTheme="minorHAnsi" w:hAnsiTheme="minorHAnsi" w:cstheme="minorHAnsi"/>
-                <w:sz w:val="21"/>
-                <w:szCs w:val="21"/>
-                <w:lang w:val="en-IN"/>
-              </w:rPr>
-              <w:t>customerName</w:t>
-            </w:r>
-            <w:proofErr w:type="spellEnd"/>
-            <w:r>
-              <w:rPr>
-                <w:rFonts w:asciiTheme="minorHAnsi" w:hAnsiTheme="minorHAnsi" w:cstheme="minorHAnsi"/>
-                <w:sz w:val="21"/>
-                <w:szCs w:val="21"/>
-                <w:lang w:val="en-IN"/>
-              </w:rPr>
-              <w:t>}</w:t>
+            <w:r>
+              <w:rPr>
+                <w:rFonts w:asciiTheme="minorHAnsi" w:hAnsiTheme="minorHAnsi" w:cstheme="minorHAnsi"/>
+                <w:sz w:val="21"/>
+                <w:szCs w:val="21"/>
+                <w:lang w:val="en-IN"/>
+              </w:rPr>
+              <w:t>customerName}</w:t>
             </w:r>
           </w:p>
         </w:tc>
@@ -1577,27 +1433,7 @@
                 <w:szCs w:val="21"/>
                 <w:lang w:val="en-IN"/>
               </w:rPr>
-              <w:t xml:space="preserve">B131/A, </w:t>
-            </w:r>
-            <w:proofErr w:type="spellStart"/>
-            <w:r>
-              <w:rPr>
-                <w:rFonts w:asciiTheme="minorHAnsi" w:hAnsiTheme="minorHAnsi" w:cstheme="minorHAnsi"/>
-                <w:sz w:val="21"/>
-                <w:szCs w:val="21"/>
-                <w:lang w:val="en-IN"/>
-              </w:rPr>
-              <w:t>Devasandra</w:t>
-            </w:r>
-            <w:proofErr w:type="spellEnd"/>
-            <w:r>
-              <w:rPr>
-                <w:rFonts w:asciiTheme="minorHAnsi" w:hAnsiTheme="minorHAnsi" w:cstheme="minorHAnsi"/>
-                <w:sz w:val="21"/>
-                <w:szCs w:val="21"/>
-                <w:lang w:val="en-IN"/>
-              </w:rPr>
-              <w:t xml:space="preserve"> Industrial Estate, Whitefield Rd, Mahadevapura, Bangalore -560048, Karnataka, INDIA</w:t>
+              <w:t>B131/A, Devasandra Industrial Estate, Whitefield Rd, Mahadevapura, Bangalore -560048, Karnataka, INDIA</w:t>
             </w:r>
           </w:p>
         </w:tc>
@@ -1986,25 +1822,14 @@
               </w:rPr>
               <w:t>{</w:t>
             </w:r>
-            <w:proofErr w:type="spellStart"/>
-            <w:r>
-              <w:rPr>
-                <w:rFonts w:asciiTheme="minorHAnsi" w:hAnsiTheme="minorHAnsi" w:cstheme="minorHAnsi"/>
-                <w:sz w:val="21"/>
-                <w:szCs w:val="21"/>
-                <w:lang w:val="en-IN"/>
-              </w:rPr>
-              <w:t>sampleCondition</w:t>
-            </w:r>
-            <w:proofErr w:type="spellEnd"/>
-            <w:r>
-              <w:rPr>
-                <w:rFonts w:asciiTheme="minorHAnsi" w:hAnsiTheme="minorHAnsi" w:cstheme="minorHAnsi"/>
-                <w:sz w:val="21"/>
-                <w:szCs w:val="21"/>
-                <w:lang w:val="en-IN"/>
-              </w:rPr>
-              <w:t>}</w:t>
+            <w:r>
+              <w:rPr>
+                <w:rFonts w:asciiTheme="minorHAnsi" w:hAnsiTheme="minorHAnsi" w:cstheme="minorHAnsi"/>
+                <w:sz w:val="21"/>
+                <w:szCs w:val="21"/>
+                <w:lang w:val="en-IN"/>
+              </w:rPr>
+              <w:t>sampleCondition}</w:t>
             </w:r>
           </w:p>
         </w:tc>
@@ -2096,7 +1921,6 @@
               </w:rPr>
               <w:t>{</w:t>
             </w:r>
-            <w:proofErr w:type="spellStart"/>
             <w:r>
               <w:rPr>
                 <w:rFonts w:cstheme="minorHAnsi"/>
@@ -2105,7 +1929,6 @@
               </w:rPr>
               <w:t>currentTest_standard</w:t>
             </w:r>
-            <w:proofErr w:type="spellEnd"/>
             <w:r>
               <w:rPr>
                 <w:rFonts w:cstheme="minorHAnsi"/>
@@ -2210,27 +2033,7 @@
                 <w:szCs w:val="21"/>
                 <w:lang w:val="en-IN"/>
               </w:rPr>
-              <w:t>{</w:t>
-            </w:r>
-            <w:proofErr w:type="spellStart"/>
-            <w:r>
-              <w:rPr>
-                <w:rFonts w:cstheme="minorHAnsi"/>
-                <w:sz w:val="21"/>
-                <w:szCs w:val="21"/>
-                <w:lang w:val="en-IN"/>
-              </w:rPr>
-              <w:t>testCategory</w:t>
-            </w:r>
-            <w:proofErr w:type="spellEnd"/>
-            <w:r>
-              <w:rPr>
-                <w:rFonts w:cstheme="minorHAnsi"/>
-                <w:sz w:val="21"/>
-                <w:szCs w:val="21"/>
-                <w:lang w:val="en-IN"/>
-              </w:rPr>
-              <w:t>}</w:t>
+              <w:t>{testCategory}</w:t>
             </w:r>
           </w:p>
         </w:tc>
@@ -2545,7 +2348,6 @@
               </w:rPr>
               <w:t>{</w:t>
             </w:r>
-            <w:proofErr w:type="spellStart"/>
             <w:r>
               <w:rPr>
                 <w:rFonts w:cstheme="minorHAnsi"/>
@@ -2555,7 +2357,6 @@
               </w:rPr>
               <w:t>slNo</w:t>
             </w:r>
-            <w:proofErr w:type="spellEnd"/>
             <w:r>
               <w:rPr>
                 <w:rFonts w:cstheme="minorHAnsi"/>
@@ -2587,7 +2388,6 @@
               </w:rPr>
               <w:t>{/</w:t>
             </w:r>
-            <w:proofErr w:type="spellStart"/>
             <w:r>
               <w:rPr>
                 <w:rFonts w:cstheme="minorHAnsi"/>
@@ -2596,7 +2396,6 @@
               </w:rPr>
               <w:t>currentTestEutRows</w:t>
             </w:r>
-            <w:proofErr w:type="spellEnd"/>
             <w:r>
               <w:rPr>
                 <w:rFonts w:cstheme="minorHAnsi"/>
@@ -2633,7 +2432,6 @@
               </w:rPr>
               <w:t>{#</w:t>
             </w:r>
-            <w:proofErr w:type="spellStart"/>
             <w:r>
               <w:rPr>
                 <w:rFonts w:cstheme="minorHAnsi"/>
@@ -2643,7 +2441,6 @@
               </w:rPr>
               <w:t>currentTestEutRows</w:t>
             </w:r>
-            <w:proofErr w:type="spellEnd"/>
             <w:r>
               <w:rPr>
                 <w:rFonts w:cstheme="minorHAnsi"/>
@@ -2713,7 +2510,6 @@
               </w:rPr>
               <w:t>{/</w:t>
             </w:r>
-            <w:proofErr w:type="spellStart"/>
             <w:r>
               <w:rPr>
                 <w:rFonts w:cstheme="minorHAnsi"/>
@@ -2723,7 +2519,6 @@
               </w:rPr>
               <w:t>currentTestEutRows</w:t>
             </w:r>
-            <w:proofErr w:type="spellEnd"/>
             <w:r>
               <w:rPr>
                 <w:rFonts w:cstheme="minorHAnsi"/>
@@ -2760,7 +2555,6 @@
               </w:rPr>
               <w:t>{#</w:t>
             </w:r>
-            <w:proofErr w:type="spellStart"/>
             <w:r>
               <w:rPr>
                 <w:rFonts w:cstheme="minorHAnsi"/>
@@ -2770,7 +2564,6 @@
               </w:rPr>
               <w:t>currentTestEutRows</w:t>
             </w:r>
-            <w:proofErr w:type="spellEnd"/>
             <w:r>
               <w:rPr>
                 <w:rFonts w:cstheme="minorHAnsi"/>
@@ -2801,7 +2594,6 @@
               </w:rPr>
               <w:t>{</w:t>
             </w:r>
-            <w:proofErr w:type="spellStart"/>
             <w:r>
               <w:rPr>
                 <w:rFonts w:cstheme="minorHAnsi"/>
@@ -2811,7 +2603,6 @@
               </w:rPr>
               <w:t>slNo</w:t>
             </w:r>
-            <w:proofErr w:type="spellEnd"/>
             <w:r>
               <w:rPr>
                 <w:rFonts w:cstheme="minorHAnsi"/>
@@ -2844,7 +2635,6 @@
               </w:rPr>
               <w:t>{/</w:t>
             </w:r>
-            <w:proofErr w:type="spellStart"/>
             <w:r>
               <w:rPr>
                 <w:rFonts w:cstheme="minorHAnsi"/>
@@ -2854,7 +2644,6 @@
               </w:rPr>
               <w:t>currentTestEutRows</w:t>
             </w:r>
-            <w:proofErr w:type="spellEnd"/>
             <w:r>
               <w:rPr>
                 <w:rFonts w:cstheme="minorHAnsi"/>
@@ -2891,7 +2680,6 @@
               </w:rPr>
               <w:t>{#</w:t>
             </w:r>
-            <w:proofErr w:type="spellStart"/>
             <w:r>
               <w:rPr>
                 <w:rFonts w:cstheme="minorHAnsi"/>
@@ -2901,7 +2689,6 @@
               </w:rPr>
               <w:t>currentTestEutRows</w:t>
             </w:r>
-            <w:proofErr w:type="spellEnd"/>
             <w:r>
               <w:rPr>
                 <w:rFonts w:cstheme="minorHAnsi"/>
@@ -2931,7 +2718,6 @@
               </w:rPr>
               <w:t>{</w:t>
             </w:r>
-            <w:proofErr w:type="spellStart"/>
             <w:r>
               <w:rPr>
                 <w:rFonts w:cstheme="minorHAnsi"/>
@@ -2940,7 +2726,6 @@
               </w:rPr>
               <w:t>partNo</w:t>
             </w:r>
-            <w:proofErr w:type="spellEnd"/>
             <w:r>
               <w:rPr>
                 <w:rFonts w:cstheme="minorHAnsi"/>
@@ -2973,7 +2758,6 @@
               </w:rPr>
               <w:t>{/</w:t>
             </w:r>
-            <w:proofErr w:type="spellStart"/>
             <w:r>
               <w:rPr>
                 <w:rFonts w:cstheme="minorHAnsi"/>
@@ -2983,7 +2767,6 @@
               </w:rPr>
               <w:t>currentTestEutRows</w:t>
             </w:r>
-            <w:proofErr w:type="spellEnd"/>
             <w:r>
               <w:rPr>
                 <w:rFonts w:cstheme="minorHAnsi"/>
@@ -3020,7 +2803,6 @@
               </w:rPr>
               <w:t>{#</w:t>
             </w:r>
-            <w:proofErr w:type="spellStart"/>
             <w:r>
               <w:rPr>
                 <w:rFonts w:cstheme="minorHAnsi"/>
@@ -3030,7 +2812,6 @@
               </w:rPr>
               <w:t>currentTestEutRows</w:t>
             </w:r>
-            <w:proofErr w:type="spellEnd"/>
             <w:r>
               <w:rPr>
                 <w:rFonts w:cstheme="minorHAnsi"/>
@@ -3060,7 +2841,6 @@
               </w:rPr>
               <w:t>{</w:t>
             </w:r>
-            <w:proofErr w:type="spellStart"/>
             <w:r>
               <w:rPr>
                 <w:rFonts w:cstheme="minorHAnsi"/>
@@ -3069,7 +2849,6 @@
               </w:rPr>
               <w:t>modelNo</w:t>
             </w:r>
-            <w:proofErr w:type="spellEnd"/>
             <w:r>
               <w:rPr>
                 <w:rFonts w:cstheme="minorHAnsi"/>
@@ -3102,7 +2881,6 @@
               </w:rPr>
               <w:t>{/</w:t>
             </w:r>
-            <w:proofErr w:type="spellStart"/>
             <w:r>
               <w:rPr>
                 <w:rFonts w:cstheme="minorHAnsi"/>
@@ -3112,7 +2890,6 @@
               </w:rPr>
               <w:t>currentTestEutRows</w:t>
             </w:r>
-            <w:proofErr w:type="spellEnd"/>
             <w:r>
               <w:rPr>
                 <w:rFonts w:cstheme="minorHAnsi"/>
@@ -3149,7 +2926,6 @@
               </w:rPr>
               <w:t>{#</w:t>
             </w:r>
-            <w:proofErr w:type="spellStart"/>
             <w:r>
               <w:rPr>
                 <w:rFonts w:cstheme="minorHAnsi"/>
@@ -3159,7 +2935,6 @@
               </w:rPr>
               <w:t>currentTestEutRows</w:t>
             </w:r>
-            <w:proofErr w:type="spellEnd"/>
             <w:r>
               <w:rPr>
                 <w:rFonts w:cstheme="minorHAnsi"/>
@@ -3189,7 +2964,6 @@
               </w:rPr>
               <w:t>{</w:t>
             </w:r>
-            <w:proofErr w:type="spellStart"/>
             <w:r>
               <w:rPr>
                 <w:rFonts w:cstheme="minorHAnsi"/>
@@ -3198,7 +2972,6 @@
               </w:rPr>
               <w:t>serialNo</w:t>
             </w:r>
-            <w:proofErr w:type="spellEnd"/>
             <w:r>
               <w:rPr>
                 <w:rFonts w:cstheme="minorHAnsi"/>
@@ -3231,7 +3004,6 @@
               </w:rPr>
               <w:t>{/</w:t>
             </w:r>
-            <w:proofErr w:type="spellStart"/>
             <w:r>
               <w:rPr>
                 <w:rFonts w:cstheme="minorHAnsi"/>
@@ -3241,7 +3013,6 @@
               </w:rPr>
               <w:t>currentTestEutRows</w:t>
             </w:r>
-            <w:proofErr w:type="spellEnd"/>
             <w:r>
               <w:rPr>
                 <w:rFonts w:cstheme="minorHAnsi"/>
@@ -3325,31 +3096,8 @@
                 <w:b/>
                 <w:sz w:val="21"/>
                 <w:szCs w:val="21"/>
-                <w:u w:val="single"/>
-              </w:rPr>
-              <w:t>{</w:t>
-            </w:r>
-            <w:proofErr w:type="spellStart"/>
-            <w:r>
-              <w:rPr>
-                <w:rFonts w:cstheme="minorHAnsi"/>
-                <w:b/>
-                <w:sz w:val="21"/>
-                <w:szCs w:val="21"/>
-                <w:u w:val="single"/>
-              </w:rPr>
-              <w:t>chamberInfo</w:t>
-            </w:r>
-            <w:proofErr w:type="spellEnd"/>
-            <w:r>
-              <w:rPr>
-                <w:rFonts w:cstheme="minorHAnsi"/>
-                <w:b/>
-                <w:sz w:val="21"/>
-                <w:szCs w:val="21"/>
-                <w:u w:val="single"/>
-              </w:rPr>
-              <w:t>}</w:t>
+              </w:rPr>
+              <w:t>{chamberInfo}</w:t>
             </w:r>
           </w:p>
         </w:tc>
@@ -3691,7 +3439,6 @@
               </w:rPr>
               <w:t>{</w:t>
             </w:r>
-            <w:proofErr w:type="spellStart"/>
             <w:r>
               <w:rPr>
                 <w:rFonts w:cstheme="minorHAnsi"/>
@@ -3701,7 +3448,6 @@
               </w:rPr>
               <w:t>currentTest_eutSerialNo</w:t>
             </w:r>
-            <w:proofErr w:type="spellEnd"/>
             <w:r>
               <w:rPr>
                 <w:rFonts w:cstheme="minorHAnsi"/>
@@ -3739,7 +3485,6 @@
               </w:rPr>
               <w:t>{</w:t>
             </w:r>
-            <w:proofErr w:type="spellStart"/>
             <w:r>
               <w:rPr>
                 <w:rFonts w:cstheme="minorHAnsi"/>
@@ -3748,7 +3493,6 @@
               </w:rPr>
               <w:t>currentTest_testName</w:t>
             </w:r>
-            <w:proofErr w:type="spellEnd"/>
             <w:r>
               <w:rPr>
                 <w:rFonts w:cstheme="minorHAnsi"/>
@@ -3809,27 +3553,7 @@
                 <w:szCs w:val="21"/>
                 <w:lang w:val="en-IN"/>
               </w:rPr>
-              <w:t>{</w:t>
-            </w:r>
-            <w:proofErr w:type="spellStart"/>
-            <w:r>
-              <w:rPr>
-                <w:rFonts w:asciiTheme="minorHAnsi" w:hAnsiTheme="minorHAnsi" w:cstheme="minorHAnsi"/>
-                <w:sz w:val="21"/>
-                <w:szCs w:val="21"/>
-                <w:lang w:val="en-IN"/>
-              </w:rPr>
-              <w:t>chamberMakeInfo</w:t>
-            </w:r>
-            <w:proofErr w:type="spellEnd"/>
-            <w:r>
-              <w:rPr>
-                <w:rFonts w:asciiTheme="minorHAnsi" w:hAnsiTheme="minorHAnsi" w:cstheme="minorHAnsi"/>
-                <w:sz w:val="21"/>
-                <w:szCs w:val="21"/>
-                <w:lang w:val="en-IN"/>
-              </w:rPr>
-              <w:t>}</w:t>
+              <w:t>{chamberMakeInfo}</w:t>
             </w:r>
           </w:p>
         </w:tc>
@@ -3871,17 +3595,7 @@
                 <w:szCs w:val="21"/>
                 <w:lang w:val="en-IN"/>
               </w:rPr>
-              <w:t>{#</w:t>
-            </w:r>
-            <w:proofErr w:type="gramStart"/>
-            <w:r>
-              <w:rPr>
-                <w:rFonts w:cstheme="minorHAnsi"/>
-                <w:sz w:val="21"/>
-                <w:szCs w:val="21"/>
-                <w:lang w:val="en-IN"/>
-              </w:rPr>
-              <w:t>testRows}</w:t>
+              <w:t>{#testRows}</w:t>
             </w:r>
             <w:r>
               <w:rPr>
@@ -3891,8 +3605,6 @@
               </w:rPr>
               <w:t>{</w:t>
             </w:r>
-            <w:proofErr w:type="spellStart"/>
-            <w:proofErr w:type="gramEnd"/>
             <w:r>
               <w:rPr>
                 <w:rFonts w:cstheme="minorHAnsi"/>
@@ -3902,7 +3614,6 @@
               </w:rPr>
               <w:t>testProfile</w:t>
             </w:r>
-            <w:proofErr w:type="spellEnd"/>
             <w:r>
               <w:rPr>
                 <w:rFonts w:cstheme="minorHAnsi"/>
@@ -3918,27 +3629,7 @@
                 <w:szCs w:val="21"/>
                 <w:lang w:val="en-IN"/>
               </w:rPr>
-              <w:t>{/</w:t>
-            </w:r>
-            <w:proofErr w:type="spellStart"/>
-            <w:r>
-              <w:rPr>
-                <w:rFonts w:cstheme="minorHAnsi"/>
-                <w:sz w:val="21"/>
-                <w:szCs w:val="21"/>
-                <w:lang w:val="en-IN"/>
-              </w:rPr>
-              <w:t>testRows</w:t>
-            </w:r>
-            <w:proofErr w:type="spellEnd"/>
-            <w:r>
-              <w:rPr>
-                <w:rFonts w:cstheme="minorHAnsi"/>
-                <w:sz w:val="21"/>
-                <w:szCs w:val="21"/>
-                <w:lang w:val="en-IN"/>
-              </w:rPr>
-              <w:t>}</w:t>
+              <w:t>{/testRows}</w:t>
             </w:r>
           </w:p>
           <w:p>
@@ -3984,7 +3675,6 @@
               </w:rPr>
               <w:t>{</w:t>
             </w:r>
-            <w:proofErr w:type="spellStart"/>
             <w:r>
               <w:rPr>
                 <w:rFonts w:cstheme="minorHAnsi"/>
@@ -3994,7 +3684,6 @@
               </w:rPr>
               <w:t>currentTest_remarks</w:t>
             </w:r>
-            <w:proofErr w:type="spellEnd"/>
             <w:r>
               <w:rPr>
                 <w:rFonts w:cstheme="minorHAnsi"/>
@@ -4157,6 +3846,34 @@
           <w:rFonts w:cstheme="minorHAnsi"/>
           <w:b/>
           <w:bCs/>
+          <w:u w:val="single"/>
+        </w:rPr>
+      </w:pPr>
+    </w:p>
+    <w:p>
+      <w:pPr>
+        <w:widowControl w:val="0"/>
+        <w:spacing w:after="0" w:line="240" w:lineRule="auto"/>
+        <w:ind w:right="351"/>
+        <w:jc w:val="right"/>
+        <w:rPr>
+          <w:rFonts w:cstheme="minorHAnsi"/>
+          <w:b/>
+          <w:bCs/>
+          <w:u w:val="single"/>
+        </w:rPr>
+      </w:pPr>
+    </w:p>
+    <w:p>
+      <w:pPr>
+        <w:widowControl w:val="0"/>
+        <w:spacing w:after="0" w:line="240" w:lineRule="auto"/>
+        <w:ind w:right="351"/>
+        <w:jc w:val="right"/>
+        <w:rPr>
+          <w:rFonts w:cstheme="minorHAnsi"/>
+          <w:b/>
+          <w:bCs/>
           <w:sz w:val="24"/>
           <w:szCs w:val="24"/>
           <w:u w:val="single"/>
@@ -4169,6 +3886,7 @@
           <w:bCs/>
           <w:u w:val="single"/>
         </w:rPr>
+        <w:lastRenderedPageBreak/>
         <w:t>APPENDIX A</w:t>
       </w:r>
     </w:p>
@@ -4211,10 +3929,8 @@
           <w:szCs w:val="28"/>
           <w:u w:val="single"/>
         </w:rPr>
-        <w:lastRenderedPageBreak/>
-        <w:t>{</w:t>
+        <w:t>{currentTest_</w:t>
       </w:r>
-      <w:proofErr w:type="spellStart"/>
       <w:r>
         <w:rPr>
           <w:rFonts w:asciiTheme="minorHAnsi" w:hAnsiTheme="minorHAnsi"/>
@@ -4225,7 +3941,18 @@
           <w:szCs w:val="28"/>
           <w:u w:val="single"/>
         </w:rPr>
-        <w:t>currentTest_</w:t>
+        <w:t>testName}</w:t>
+      </w:r>
+      <w:r>
+        <w:rPr>
+          <w:rFonts w:cstheme="minorHAnsi"/>
+          <w:b/>
+          <w:caps/>
+          <w:color w:val="1F497D"/>
+          <w:sz w:val="32"/>
+          <w:szCs w:val="32"/>
+        </w:rPr>
+        <w:t xml:space="preserve"> </w:t>
       </w:r>
       <w:r>
         <w:rPr>
@@ -4237,9 +3964,8 @@
           <w:szCs w:val="28"/>
           <w:u w:val="single"/>
         </w:rPr>
-        <w:t>testName</w:t>
+        <w:t>TEST</w:t>
       </w:r>
-      <w:proofErr w:type="spellEnd"/>
       <w:r>
         <w:rPr>
           <w:rFonts w:asciiTheme="minorHAnsi" w:hAnsiTheme="minorHAnsi"/>
@@ -4250,42 +3976,130 @@
           <w:szCs w:val="28"/>
           <w:u w:val="single"/>
         </w:rPr>
+        <w:t xml:space="preserve"> PHOTOS</w:t>
+      </w:r>
+    </w:p>
+    <w:p>
+      <w:pPr>
+        <w:rPr>
+          <w:lang w:val="en-US" w:eastAsia="en-US"/>
+        </w:rPr>
+      </w:pPr>
+    </w:p>
+    <w:p>
+      <w:pPr>
+        <w:jc w:val="center"/>
+        <w:rPr>
+          <w:lang w:val="en-US" w:eastAsia="en-US"/>
+        </w:rPr>
+      </w:pPr>
+      <w:r>
+        <w:rPr>
+          <w:lang w:val="en-US" w:eastAsia="en-US"/>
+        </w:rPr>
+        <w:t>{#testImages}</w:t>
+      </w:r>
+    </w:p>
+    <w:p>
+      <w:pPr>
+        <w:jc w:val="center"/>
+        <w:rPr>
+          <w:lang w:val="en-US" w:eastAsia="en-US"/>
+        </w:rPr>
+      </w:pPr>
+      <w:r>
+        <w:rPr>
+          <w:lang w:val="en-US" w:eastAsia="en-US"/>
+        </w:rPr>
+        <w:t>{%image}</w:t>
+      </w:r>
+    </w:p>
+    <w:p>
+      <w:pPr>
+        <w:jc w:val="center"/>
+        <w:rPr>
+          <w:lang w:val="en-US" w:eastAsia="en-US"/>
+        </w:rPr>
+      </w:pPr>
+      <w:r>
+        <w:rPr>
+          <w:lang w:val="en-US" w:eastAsia="en-US"/>
+        </w:rPr>
+        <w:t>{/testImages}</w:t>
+      </w:r>
+    </w:p>
+    <w:p>
+      <w:pPr>
+        <w:jc w:val="center"/>
+        <w:rPr>
+          <w:lang w:val="en-US" w:eastAsia="en-US"/>
+        </w:rPr>
+      </w:pPr>
+    </w:p>
+    <w:p>
+      <w:pPr>
+        <w:jc w:val="center"/>
+        <w:rPr>
+          <w:lang w:eastAsia="en-US"/>
+        </w:rPr>
+      </w:pPr>
+      <w:r>
+        <w:rPr>
+          <w:lang w:val="en-US" w:eastAsia="en-US"/>
+        </w:rPr>
+        <w:t>{#</w:t>
+      </w:r>
+      <w:r>
+        <w:rPr>
+          <w:lang w:eastAsia="en-US"/>
+        </w:rPr>
+        <w:t>beforeTestImages</w:t>
+      </w:r>
+      <w:r>
+        <w:rPr>
+          <w:lang w:val="en-US" w:eastAsia="en-US"/>
+        </w:rPr>
         <w:t>}</w:t>
       </w:r>
+    </w:p>
+    <w:p>
+      <w:pPr>
+        <w:jc w:val="center"/>
+        <w:rPr>
+          <w:lang w:val="en-US" w:eastAsia="en-US"/>
+        </w:rPr>
+      </w:pPr>
       <w:r>
         <w:rPr>
-          <w:rFonts w:cstheme="minorHAnsi"/>
-          <w:b/>
-          <w:caps/>
-          <w:color w:val="1F497D"/>
-          <w:sz w:val="32"/>
-          <w:szCs w:val="32"/>
-        </w:rPr>
-        <w:t xml:space="preserve"> </w:t>
+          <w:lang w:val="en-US" w:eastAsia="en-US"/>
+        </w:rPr>
+        <w:t>{%image}</w:t>
+      </w:r>
+    </w:p>
+    <w:p>
+      <w:pPr>
+        <w:jc w:val="center"/>
+        <w:rPr>
+          <w:lang w:val="en-US" w:eastAsia="en-US"/>
+        </w:rPr>
+      </w:pPr>
+      <w:r>
+        <w:rPr>
+          <w:lang w:val="en-US" w:eastAsia="en-US"/>
+        </w:rPr>
+        <w:t>{/</w:t>
       </w:r>
       <w:r>
         <w:rPr>
-          <w:rFonts w:asciiTheme="minorHAnsi" w:hAnsiTheme="minorHAnsi"/>
-          <w:b/>
-          <w:bCs/>
-          <w:color w:val="1F497D" w:themeColor="text2"/>
-          <w:sz w:val="28"/>
-          <w:szCs w:val="28"/>
-          <w:u w:val="single"/>
-        </w:rPr>
-        <w:t>TEST</w:t>
+          <w:lang w:eastAsia="en-US"/>
+        </w:rPr>
+        <w:t>beforeTestImages</w:t>
       </w:r>
       <w:r>
         <w:rPr>
-          <w:rFonts w:asciiTheme="minorHAnsi" w:hAnsiTheme="minorHAnsi"/>
-          <w:b/>
-          <w:bCs/>
-          <w:color w:val="1F497D" w:themeColor="text2"/>
-          <w:sz w:val="28"/>
-          <w:szCs w:val="28"/>
-          <w:u w:val="single"/>
-        </w:rPr>
-        <w:t xml:space="preserve"> PHOTOS</w:t>
+          <w:lang w:val="en-US" w:eastAsia="en-US"/>
+        </w:rPr>
+        <w:t>}</w:t>
       </w:r>
     </w:p>
     <w:p>
@@ -4297,16 +4111,41 @@
     </w:p>
     <w:p>
       <w:pPr>
+        <w:rPr>
+          <w:lang w:val="en-US" w:eastAsia="en-US"/>
+        </w:rPr>
+      </w:pPr>
+    </w:p>
+    <w:p>
+      <w:pPr>
         <w:jc w:val="center"/>
         <w:rPr>
+          <w:lang w:eastAsia="en-US"/>
+        </w:rPr>
+      </w:pPr>
+      <w:r>
+        <w:rPr>
           <w:lang w:val="en-US" w:eastAsia="en-US"/>
         </w:rPr>
-      </w:pPr>
+        <w:t>{#</w:t>
+      </w:r>
       <w:r>
         <w:rPr>
+          <w:lang w:eastAsia="en-US"/>
+        </w:rPr>
+        <w:t>during</w:t>
+      </w:r>
+      <w:r>
+        <w:rPr>
+          <w:lang w:eastAsia="en-US"/>
+        </w:rPr>
+        <w:t>TestImages</w:t>
+      </w:r>
+      <w:r>
+        <w:rPr>
           <w:lang w:val="en-US" w:eastAsia="en-US"/>
         </w:rPr>
-        <w:t>{#testImages}</w:t>
+        <w:t>}</w:t>
       </w:r>
     </w:p>
     <w:p>
@@ -4336,14 +4175,18 @@
         </w:rPr>
         <w:t>{/</w:t>
       </w:r>
-      <w:proofErr w:type="spellStart"/>
       <w:r>
         <w:rPr>
-          <w:lang w:val="en-US" w:eastAsia="en-US"/>
-        </w:rPr>
-        <w:t>testImages</w:t>
+          <w:lang w:eastAsia="en-US"/>
+        </w:rPr>
+        <w:t>during</w:t>
       </w:r>
-      <w:proofErr w:type="spellEnd"/>
+      <w:r>
+        <w:rPr>
+          <w:lang w:eastAsia="en-US"/>
+        </w:rPr>
+        <w:t>TestImages</w:t>
+      </w:r>
       <w:r>
         <w:rPr>
           <w:lang w:val="en-US" w:eastAsia="en-US"/>
@@ -4353,6 +4196,7 @@
     </w:p>
     <w:p>
       <w:pPr>
+        <w:jc w:val="center"/>
         <w:rPr>
           <w:lang w:val="en-US" w:eastAsia="en-US"/>
         </w:rPr>
@@ -4360,10 +4204,53 @@
     </w:p>
     <w:p>
       <w:pPr>
+        <w:jc w:val="center"/>
         <w:rPr>
           <w:lang w:val="en-US" w:eastAsia="en-US"/>
         </w:rPr>
       </w:pPr>
+    </w:p>
+    <w:p>
+      <w:pPr>
+        <w:jc w:val="center"/>
+        <w:rPr>
+          <w:lang w:val="en-US" w:eastAsia="en-US"/>
+        </w:rPr>
+      </w:pPr>
+      <w:r>
+        <w:rPr>
+          <w:lang w:val="en-US" w:eastAsia="en-US"/>
+        </w:rPr>
+        <w:t>{#afterTestImages}</w:t>
+      </w:r>
+    </w:p>
+    <w:p>
+      <w:pPr>
+        <w:jc w:val="center"/>
+        <w:rPr>
+          <w:lang w:val="en-US" w:eastAsia="en-US"/>
+        </w:rPr>
+      </w:pPr>
+      <w:r>
+        <w:rPr>
+          <w:lang w:val="en-US" w:eastAsia="en-US"/>
+        </w:rPr>
+        <w:t>{%mage}</w:t>
+      </w:r>
+    </w:p>
+    <w:p>
+      <w:pPr>
+        <w:jc w:val="center"/>
+        <w:rPr>
+          <w:lang w:val="en-US" w:eastAsia="en-US"/>
+        </w:rPr>
+      </w:pPr>
+      <w:r>
+        <w:rPr>
+          <w:lang w:val="en-US" w:eastAsia="en-US"/>
+        </w:rPr>
+        <w:t>{/afterTestImages}</w:t>
+      </w:r>
     </w:p>
     <w:p>
       <w:pPr>
@@ -4439,6 +4326,16 @@
       <w:pPr>
         <w:spacing w:after="0" w:line="240" w:lineRule="auto"/>
         <w:jc w:val="center"/>
+        <w:rPr>
+          <w:rFonts w:cstheme="minorHAnsi"/>
+          <w:b/>
+          <w:sz w:val="32"/>
+        </w:rPr>
+      </w:pPr>
+    </w:p>
+    <w:p>
+      <w:pPr>
+        <w:spacing w:after="0" w:line="240" w:lineRule="auto"/>
         <w:rPr>
           <w:rFonts w:cstheme="minorHAnsi"/>
           <w:b/>
@@ -4654,7 +4551,6 @@
                 <w:rFonts w:asciiTheme="minorHAnsi" w:hAnsiTheme="minorHAnsi" w:cstheme="minorHAnsi"/>
                 <w:sz w:val="22"/>
               </w:rPr>
-              <w:lastRenderedPageBreak/>
               <w:t>PROJECT</w:t>
             </w:r>
           </w:p>
@@ -4723,23 +4619,13 @@
               </w:rPr>
               <w:t>{</w:t>
             </w:r>
-            <w:proofErr w:type="spellStart"/>
             <w:r>
               <w:rPr>
                 <w:rFonts w:asciiTheme="minorHAnsi" w:hAnsiTheme="minorHAnsi" w:cstheme="minorHAnsi"/>
                 <w:b w:val="0"/>
                 <w:sz w:val="22"/>
               </w:rPr>
-              <w:t>currentTest_testName</w:t>
-            </w:r>
-            <w:proofErr w:type="spellEnd"/>
-            <w:r>
-              <w:rPr>
-                <w:rFonts w:asciiTheme="minorHAnsi" w:hAnsiTheme="minorHAnsi" w:cstheme="minorHAnsi"/>
-                <w:b w:val="0"/>
-                <w:sz w:val="22"/>
-              </w:rPr>
-              <w:t>}</w:t>
+              <w:t>currentTest_testName}</w:t>
             </w:r>
           </w:p>
         </w:tc>
@@ -4792,25 +4678,7 @@
                 <w:b w:val="0"/>
                 <w:sz w:val="22"/>
               </w:rPr>
-              <w:t>{</w:t>
-            </w:r>
-            <w:proofErr w:type="spellStart"/>
-            <w:r>
-              <w:rPr>
-                <w:rFonts w:asciiTheme="minorHAnsi" w:hAnsiTheme="minorHAnsi" w:cstheme="minorHAnsi"/>
-                <w:b w:val="0"/>
-                <w:sz w:val="22"/>
-              </w:rPr>
-              <w:t>currentTest_startDate</w:t>
-            </w:r>
-            <w:proofErr w:type="spellEnd"/>
-            <w:r>
-              <w:rPr>
-                <w:rFonts w:asciiTheme="minorHAnsi" w:hAnsiTheme="minorHAnsi" w:cstheme="minorHAnsi"/>
-                <w:b w:val="0"/>
-                <w:sz w:val="22"/>
-              </w:rPr>
-              <w:t>}</w:t>
+              <w:t>{currentTest_startDate}</w:t>
             </w:r>
           </w:p>
         </w:tc>
@@ -4860,25 +4728,7 @@
                 <w:b w:val="0"/>
                 <w:sz w:val="22"/>
               </w:rPr>
-              <w:t>{</w:t>
-            </w:r>
-            <w:proofErr w:type="spellStart"/>
-            <w:r>
-              <w:rPr>
-                <w:rFonts w:asciiTheme="minorHAnsi" w:hAnsiTheme="minorHAnsi" w:cstheme="minorHAnsi"/>
-                <w:b w:val="0"/>
-                <w:sz w:val="22"/>
-              </w:rPr>
-              <w:t>currentTest_endDate</w:t>
-            </w:r>
-            <w:proofErr w:type="spellEnd"/>
-            <w:r>
-              <w:rPr>
-                <w:rFonts w:asciiTheme="minorHAnsi" w:hAnsiTheme="minorHAnsi" w:cstheme="minorHAnsi"/>
-                <w:b w:val="0"/>
-                <w:sz w:val="22"/>
-              </w:rPr>
-              <w:t>}</w:t>
+              <w:t>{currentTest_endDate}</w:t>
             </w:r>
           </w:p>
         </w:tc>
@@ -4943,23 +4793,13 @@
               </w:rPr>
               <w:t>{</w:t>
             </w:r>
-            <w:proofErr w:type="spellStart"/>
             <w:r>
               <w:rPr>
                 <w:rFonts w:asciiTheme="minorHAnsi" w:hAnsiTheme="minorHAnsi" w:cstheme="minorHAnsi"/>
                 <w:b w:val="0"/>
                 <w:sz w:val="22"/>
               </w:rPr>
-              <w:t>currentTest_startTime</w:t>
-            </w:r>
-            <w:proofErr w:type="spellEnd"/>
-            <w:r>
-              <w:rPr>
-                <w:rFonts w:asciiTheme="minorHAnsi" w:hAnsiTheme="minorHAnsi" w:cstheme="minorHAnsi"/>
-                <w:b w:val="0"/>
-                <w:sz w:val="22"/>
-              </w:rPr>
-              <w:t>}</w:t>
+              <w:t>currentTest_startTime}</w:t>
             </w:r>
           </w:p>
         </w:tc>
@@ -5008,23 +4848,13 @@
               </w:rPr>
               <w:t>{</w:t>
             </w:r>
-            <w:proofErr w:type="spellStart"/>
             <w:r>
               <w:rPr>
                 <w:rFonts w:asciiTheme="minorHAnsi" w:hAnsiTheme="minorHAnsi" w:cstheme="minorHAnsi"/>
                 <w:b w:val="0"/>
                 <w:sz w:val="22"/>
               </w:rPr>
-              <w:t>currentTest_endTime</w:t>
-            </w:r>
-            <w:proofErr w:type="spellEnd"/>
-            <w:r>
-              <w:rPr>
-                <w:rFonts w:asciiTheme="minorHAnsi" w:hAnsiTheme="minorHAnsi" w:cstheme="minorHAnsi"/>
-                <w:b w:val="0"/>
-                <w:sz w:val="22"/>
-              </w:rPr>
-              <w:t>}</w:t>
+              <w:t>currentTest_endTime}</w:t>
             </w:r>
           </w:p>
         </w:tc>
@@ -5080,17 +4910,7 @@
                 <w:szCs w:val="21"/>
                 <w:lang w:val="en-IN"/>
               </w:rPr>
-              <w:t>{#</w:t>
-            </w:r>
-            <w:proofErr w:type="gramStart"/>
-            <w:r>
-              <w:rPr>
-                <w:rFonts w:cstheme="minorHAnsi"/>
-                <w:sz w:val="21"/>
-                <w:szCs w:val="21"/>
-                <w:lang w:val="en-IN"/>
-              </w:rPr>
-              <w:t>testRows}</w:t>
+              <w:t>{#testRows}</w:t>
             </w:r>
             <w:r>
               <w:rPr>
@@ -5100,8 +4920,6 @@
               </w:rPr>
               <w:t>{</w:t>
             </w:r>
-            <w:proofErr w:type="spellStart"/>
-            <w:proofErr w:type="gramEnd"/>
             <w:r>
               <w:rPr>
                 <w:rFonts w:cstheme="minorHAnsi"/>
@@ -5111,7 +4929,6 @@
               </w:rPr>
               <w:t>testProfile</w:t>
             </w:r>
-            <w:proofErr w:type="spellEnd"/>
             <w:r>
               <w:rPr>
                 <w:rFonts w:cstheme="minorHAnsi"/>
@@ -5127,27 +4944,7 @@
                 <w:szCs w:val="21"/>
                 <w:lang w:val="en-IN"/>
               </w:rPr>
-              <w:t>{/</w:t>
-            </w:r>
-            <w:proofErr w:type="spellStart"/>
-            <w:r>
-              <w:rPr>
-                <w:rFonts w:cstheme="minorHAnsi"/>
-                <w:sz w:val="21"/>
-                <w:szCs w:val="21"/>
-                <w:lang w:val="en-IN"/>
-              </w:rPr>
-              <w:t>testRows</w:t>
-            </w:r>
-            <w:proofErr w:type="spellEnd"/>
-            <w:r>
-              <w:rPr>
-                <w:rFonts w:cstheme="minorHAnsi"/>
-                <w:sz w:val="21"/>
-                <w:szCs w:val="21"/>
-                <w:lang w:val="en-IN"/>
-              </w:rPr>
-              <w:t>}</w:t>
+              <w:t>{/testRows}</w:t>
             </w:r>
           </w:p>
         </w:tc>
@@ -5488,7 +5285,6 @@
               </w:rPr>
               <w:t>{</w:t>
             </w:r>
-            <w:proofErr w:type="spellStart"/>
             <w:r>
               <w:rPr>
                 <w:rFonts w:ascii="Times New Roman" w:eastAsia="Times New Roman" w:hAnsi="Times New Roman" w:cstheme="minorHAnsi"/>
@@ -5498,7 +5294,6 @@
               </w:rPr>
               <w:t>currentTest_eutSerialNo</w:t>
             </w:r>
-            <w:proofErr w:type="spellEnd"/>
             <w:r>
               <w:rPr>
                 <w:rFonts w:cstheme="minorHAnsi"/>
@@ -6039,27 +5834,7 @@
         <w:sz w:val="20"/>
         <w:szCs w:val="20"/>
       </w:rPr>
-      <w:t xml:space="preserve">BE Analytic Solutions, B131/A, </w:t>
-    </w:r>
-    <w:proofErr w:type="spellStart"/>
-    <w:r>
-      <w:rPr>
-        <w:rFonts w:cstheme="minorHAnsi"/>
-        <w:b/>
-        <w:sz w:val="20"/>
-        <w:szCs w:val="20"/>
-      </w:rPr>
-      <w:t>Devasandra</w:t>
-    </w:r>
-    <w:proofErr w:type="spellEnd"/>
-    <w:r>
-      <w:rPr>
-        <w:rFonts w:cstheme="minorHAnsi"/>
-        <w:b/>
-        <w:sz w:val="20"/>
-        <w:szCs w:val="20"/>
-      </w:rPr>
-      <w:t xml:space="preserve"> Industrial Estate, Whitefield Rd, Mahadevapura, Bangalore -560048, India.</w:t>
+      <w:t>BE Analytic Solutions, B131/A, Devasandra Industrial Estate, Whitefield Rd, Mahadevapura, Bangalore -560048, India.</w:t>
     </w:r>
   </w:p>
   <w:p>
@@ -6123,14 +5898,27 @@
         <w:r>
           <w:t xml:space="preserve"> of </w:t>
         </w:r>
-        <w:fldSimple w:instr=" NUMPAGES  ">
-          <w:r>
-            <w:rPr>
-              <w:noProof/>
-            </w:rPr>
-            <w:t>8</w:t>
-          </w:r>
-        </w:fldSimple>
+        <w:r>
+          <w:fldChar w:fldCharType="begin"/>
+        </w:r>
+        <w:r>
+          <w:instrText xml:space="preserve"> NUMPAGES  </w:instrText>
+        </w:r>
+        <w:r>
+          <w:fldChar w:fldCharType="separate"/>
+        </w:r>
+        <w:r>
+          <w:rPr>
+            <w:noProof/>
+          </w:rPr>
+          <w:t>8</w:t>
+        </w:r>
+        <w:r>
+          <w:rPr>
+            <w:noProof/>
+          </w:rPr>
+          <w:fldChar w:fldCharType="end"/>
+        </w:r>
       </w:p>
     </w:sdtContent>
   </w:sdt>
@@ -6437,7 +6225,6 @@
             </w:rPr>
             <w:t>{</w:t>
           </w:r>
-          <w:proofErr w:type="spellStart"/>
           <w:r>
             <w:rPr>
               <w:b/>
@@ -6446,7 +6233,6 @@
             </w:rPr>
             <w:t>testDiscipline</w:t>
           </w:r>
-          <w:proofErr w:type="spellEnd"/>
           <w:r>
             <w:rPr>
               <w:b/>
@@ -6524,29 +6310,7 @@
               <w:sz w:val="21"/>
               <w:szCs w:val="21"/>
             </w:rPr>
-            <w:t>{</w:t>
-          </w:r>
-          <w:proofErr w:type="spellStart"/>
-          <w:r>
-            <w:rPr>
-              <w:rFonts w:asciiTheme="minorHAnsi" w:hAnsiTheme="minorHAnsi" w:cstheme="minorHAnsi"/>
-              <w:b/>
-              <w:color w:val="FF0000"/>
-              <w:sz w:val="21"/>
-              <w:szCs w:val="21"/>
-            </w:rPr>
-            <w:t>testReportNumber</w:t>
-          </w:r>
-          <w:proofErr w:type="spellEnd"/>
-          <w:r>
-            <w:rPr>
-              <w:rFonts w:asciiTheme="minorHAnsi" w:hAnsiTheme="minorHAnsi" w:cstheme="minorHAnsi"/>
-              <w:b/>
-              <w:color w:val="FF0000"/>
-              <w:sz w:val="21"/>
-              <w:szCs w:val="21"/>
-            </w:rPr>
-            <w:t>}</w:t>
+            <w:t>{testReportNumber}</w:t>
           </w:r>
         </w:p>
         <w:p>
@@ -6581,7 +6345,6 @@
             </w:rPr>
             <w:t>{</w:t>
           </w:r>
-          <w:proofErr w:type="spellStart"/>
           <w:r>
             <w:rPr>
               <w:rFonts w:asciiTheme="minorHAnsi" w:hAnsiTheme="minorHAnsi" w:cstheme="minorHAnsi"/>
@@ -6592,7 +6355,6 @@
             </w:rPr>
             <w:t>ulrNumber</w:t>
           </w:r>
-          <w:proofErr w:type="spellEnd"/>
           <w:r>
             <w:rPr>
               <w:rFonts w:asciiTheme="minorHAnsi" w:hAnsiTheme="minorHAnsi" w:cstheme="minorHAnsi"/>
@@ -8177,7 +7939,7 @@
   <w:style w:type="paragraph" w:default="1" w:styleId="Normal">
     <w:name w:val="Normal"/>
     <w:qFormat/>
-    <w:rsid w:val="00E811E3"/>
+    <w:rsid w:val="0014334D"/>
   </w:style>
   <w:style w:type="paragraph" w:styleId="Heading1">
     <w:name w:val="heading 1"/>
@@ -8225,7 +7987,6 @@
   <w:style w:type="character" w:default="1" w:styleId="DefaultParagraphFont">
     <w:name w:val="Default Paragraph Font"/>
     <w:uiPriority w:val="1"/>
-    <w:semiHidden/>
     <w:unhideWhenUsed/>
   </w:style>
   <w:style w:type="table" w:default="1" w:styleId="TableNormal">

</xml_diff>

<commit_message>
feat: Add Test Details Info Table and Graph Images Section
- Implemented `createTestDetailsInfoTable` function to generate a detailed table for test information.
- Added `addTestGraphImages` function to include graphical representations of tests in the report.
- Created `TestGraphTable` component to display thermal test details before graph images.
- Introduced `reportConstants.js` for storing footer and disclaimer texts.
- Updated `DocumentPreviewModal` to clean up console logs.
- Modified `ImageRequirementsConfig` to default `companyLogo` to true.
- Refactored `ImageUploadSection` and `ReportConfigDialogV2` for improved image handling and multiple chamber support.
</commit_message>
<xml_diff>
--- a/frontend/src/templates/Report_Templates/TS1_MASTER_NABL_REPORT_TEMPLATE.docx
+++ b/frontend/src/templates/Report_Templates/TS1_MASTER_NABL_REPORT_TEMPLATE.docx
@@ -156,6 +156,7 @@
         </w:rPr>
         <w:t>{</w:t>
       </w:r>
+      <w:proofErr w:type="spellStart"/>
       <w:r>
         <w:rPr>
           <w:rFonts w:ascii="Calibri" w:eastAsia="Times New Roman" w:hAnsi="Calibri" w:cs="Calibri"/>
@@ -166,6 +167,7 @@
         </w:rPr>
         <w:t>companyName</w:t>
       </w:r>
+      <w:proofErr w:type="spellEnd"/>
       <w:r>
         <w:rPr>
           <w:rFonts w:ascii="Calibri" w:eastAsia="Times New Roman" w:hAnsi="Calibri" w:cs="Calibri"/>
@@ -198,7 +200,29 @@
           <w:sz w:val="28"/>
           <w:szCs w:val="24"/>
         </w:rPr>
-        <w:t>{%companyLogo}</w:t>
+        <w:t>{%</w:t>
+      </w:r>
+      <w:proofErr w:type="spellStart"/>
+      <w:r>
+        <w:rPr>
+          <w:rFonts w:ascii="Calibri" w:eastAsia="Times New Roman" w:hAnsi="Calibri" w:cs="Times New Roman"/>
+          <w:b/>
+          <w:color w:val="17365D"/>
+          <w:sz w:val="28"/>
+          <w:szCs w:val="24"/>
+        </w:rPr>
+        <w:t>companyLogo</w:t>
+      </w:r>
+      <w:proofErr w:type="spellEnd"/>
+      <w:r>
+        <w:rPr>
+          <w:rFonts w:ascii="Calibri" w:eastAsia="Times New Roman" w:hAnsi="Calibri" w:cs="Times New Roman"/>
+          <w:b/>
+          <w:color w:val="17365D"/>
+          <w:sz w:val="28"/>
+          <w:szCs w:val="24"/>
+        </w:rPr>
+        <w:t>}</w:t>
       </w:r>
     </w:p>
     <w:p>
@@ -251,7 +275,25 @@
           <w:b/>
           <w:color w:val="17365D"/>
         </w:rPr>
-        <w:t>{companyAddress}</w:t>
+        <w:t>{</w:t>
+      </w:r>
+      <w:proofErr w:type="spellStart"/>
+      <w:r>
+        <w:rPr>
+          <w:rFonts w:ascii="Calibri" w:eastAsia="Calibri" w:hAnsi="Calibri" w:cs="Calibri"/>
+          <w:b/>
+          <w:color w:val="17365D"/>
+        </w:rPr>
+        <w:t>companyAddress</w:t>
+      </w:r>
+      <w:proofErr w:type="spellEnd"/>
+      <w:r>
+        <w:rPr>
+          <w:rFonts w:ascii="Calibri" w:eastAsia="Calibri" w:hAnsi="Calibri" w:cs="Calibri"/>
+          <w:b/>
+          <w:color w:val="17365D"/>
+        </w:rPr>
+        <w:t>}</w:t>
       </w:r>
     </w:p>
     <w:p>
@@ -324,7 +366,23 @@
           <w:rFonts w:asciiTheme="minorHAnsi" w:hAnsiTheme="minorHAnsi" w:cstheme="minorHAnsi"/>
           <w:b/>
         </w:rPr>
-        <w:t>{originalReportIssueDate}</w:t>
+        <w:t>{</w:t>
+      </w:r>
+      <w:proofErr w:type="spellStart"/>
+      <w:r>
+        <w:rPr>
+          <w:rFonts w:asciiTheme="minorHAnsi" w:hAnsiTheme="minorHAnsi" w:cstheme="minorHAnsi"/>
+          <w:b/>
+        </w:rPr>
+        <w:t>originalReportIssueDate</w:t>
+      </w:r>
+      <w:proofErr w:type="spellEnd"/>
+      <w:r>
+        <w:rPr>
+          <w:rFonts w:asciiTheme="minorHAnsi" w:hAnsiTheme="minorHAnsi" w:cstheme="minorHAnsi"/>
+          <w:b/>
+        </w:rPr>
+        <w:t>}</w:t>
       </w:r>
     </w:p>
     <w:tbl>
@@ -769,7 +827,29 @@
                 <w:szCs w:val="21"/>
                 <w:lang w:val="en-IN"/>
               </w:rPr>
-              <w:t>{itemReceivedDate}</w:t>
+              <w:t>{</w:t>
+            </w:r>
+            <w:proofErr w:type="spellStart"/>
+            <w:r>
+              <w:rPr>
+                <w:rFonts w:asciiTheme="minorHAnsi" w:hAnsiTheme="minorHAnsi" w:cstheme="minorHAnsi"/>
+                <w:b/>
+                <w:sz w:val="21"/>
+                <w:szCs w:val="21"/>
+                <w:lang w:val="en-IN"/>
+              </w:rPr>
+              <w:t>itemReceivedDate</w:t>
+            </w:r>
+            <w:proofErr w:type="spellEnd"/>
+            <w:r>
+              <w:rPr>
+                <w:rFonts w:asciiTheme="minorHAnsi" w:hAnsiTheme="minorHAnsi" w:cstheme="minorHAnsi"/>
+                <w:b/>
+                <w:sz w:val="21"/>
+                <w:szCs w:val="21"/>
+                <w:lang w:val="en-IN"/>
+              </w:rPr>
+              <w:t>}</w:t>
             </w:r>
           </w:p>
         </w:tc>
@@ -840,6 +920,7 @@
               </w:rPr>
               <w:t>{</w:t>
             </w:r>
+            <w:proofErr w:type="spellStart"/>
             <w:r>
               <w:rPr>
                 <w:rFonts w:cstheme="minorHAnsi"/>
@@ -849,6 +930,7 @@
               </w:rPr>
               <w:t>currentTest_startDate</w:t>
             </w:r>
+            <w:proofErr w:type="spellEnd"/>
             <w:r>
               <w:rPr>
                 <w:rFonts w:cstheme="minorHAnsi"/>
@@ -911,6 +993,7 @@
               </w:rPr>
               <w:t>{</w:t>
             </w:r>
+            <w:proofErr w:type="spellStart"/>
             <w:r>
               <w:rPr>
                 <w:rFonts w:cstheme="minorHAnsi"/>
@@ -920,6 +1003,7 @@
               </w:rPr>
               <w:t>currentTest_endDate</w:t>
             </w:r>
+            <w:proofErr w:type="spellEnd"/>
             <w:r>
               <w:rPr>
                 <w:rFonts w:cstheme="minorHAnsi"/>
@@ -1021,6 +1105,7 @@
               </w:rPr>
               <w:t>{</w:t>
             </w:r>
+            <w:proofErr w:type="spellStart"/>
             <w:r>
               <w:rPr>
                 <w:rFonts w:asciiTheme="minorHAnsi" w:hAnsiTheme="minorHAnsi" w:cstheme="minorHAnsi"/>
@@ -1030,6 +1115,7 @@
               </w:rPr>
               <w:t>jcNumber</w:t>
             </w:r>
+            <w:proofErr w:type="spellEnd"/>
             <w:r>
               <w:rPr>
                 <w:rFonts w:asciiTheme="minorHAnsi" w:hAnsiTheme="minorHAnsi" w:cstheme="minorHAnsi"/>
@@ -1137,6 +1223,7 @@
               </w:rPr>
               <w:t>{</w:t>
             </w:r>
+            <w:proofErr w:type="spellStart"/>
             <w:r>
               <w:rPr>
                 <w:rFonts w:asciiTheme="minorHAnsi" w:hAnsiTheme="minorHAnsi" w:cstheme="minorHAnsi"/>
@@ -1147,6 +1234,7 @@
               </w:rPr>
               <w:t>customerNumber</w:t>
             </w:r>
+            <w:proofErr w:type="spellEnd"/>
             <w:r>
               <w:rPr>
                 <w:rFonts w:asciiTheme="minorHAnsi" w:hAnsiTheme="minorHAnsi" w:cstheme="minorHAnsi"/>
@@ -1185,6 +1273,7 @@
               </w:rPr>
               <w:t>{</w:t>
             </w:r>
+            <w:proofErr w:type="spellStart"/>
             <w:r>
               <w:rPr>
                 <w:rFonts w:asciiTheme="minorHAnsi" w:hAnsiTheme="minorHAnsi" w:cstheme="minorHAnsi"/>
@@ -1194,6 +1283,7 @@
               </w:rPr>
               <w:t>customerEmail</w:t>
             </w:r>
+            <w:proofErr w:type="spellEnd"/>
             <w:r>
               <w:rPr>
                 <w:rFonts w:asciiTheme="minorHAnsi" w:hAnsiTheme="minorHAnsi" w:cstheme="minorHAnsi"/>
@@ -1303,14 +1393,25 @@
               </w:rPr>
               <w:t>{</w:t>
             </w:r>
-            <w:r>
-              <w:rPr>
-                <w:rFonts w:asciiTheme="minorHAnsi" w:hAnsiTheme="minorHAnsi" w:cstheme="minorHAnsi"/>
-                <w:sz w:val="21"/>
-                <w:szCs w:val="21"/>
-                <w:lang w:val="en-IN"/>
-              </w:rPr>
-              <w:t>customerName}</w:t>
+            <w:proofErr w:type="spellStart"/>
+            <w:r>
+              <w:rPr>
+                <w:rFonts w:asciiTheme="minorHAnsi" w:hAnsiTheme="minorHAnsi" w:cstheme="minorHAnsi"/>
+                <w:sz w:val="21"/>
+                <w:szCs w:val="21"/>
+                <w:lang w:val="en-IN"/>
+              </w:rPr>
+              <w:t>customerName</w:t>
+            </w:r>
+            <w:proofErr w:type="spellEnd"/>
+            <w:r>
+              <w:rPr>
+                <w:rFonts w:asciiTheme="minorHAnsi" w:hAnsiTheme="minorHAnsi" w:cstheme="minorHAnsi"/>
+                <w:sz w:val="21"/>
+                <w:szCs w:val="21"/>
+                <w:lang w:val="en-IN"/>
+              </w:rPr>
+              <w:t>}</w:t>
             </w:r>
           </w:p>
         </w:tc>
@@ -1433,7 +1534,27 @@
                 <w:szCs w:val="21"/>
                 <w:lang w:val="en-IN"/>
               </w:rPr>
-              <w:t>B131/A, Devasandra Industrial Estate, Whitefield Rd, Mahadevapura, Bangalore -560048, Karnataka, INDIA</w:t>
+              <w:t xml:space="preserve">B131/A, </w:t>
+            </w:r>
+            <w:proofErr w:type="spellStart"/>
+            <w:r>
+              <w:rPr>
+                <w:rFonts w:asciiTheme="minorHAnsi" w:hAnsiTheme="minorHAnsi" w:cstheme="minorHAnsi"/>
+                <w:sz w:val="21"/>
+                <w:szCs w:val="21"/>
+                <w:lang w:val="en-IN"/>
+              </w:rPr>
+              <w:t>Devasandra</w:t>
+            </w:r>
+            <w:proofErr w:type="spellEnd"/>
+            <w:r>
+              <w:rPr>
+                <w:rFonts w:asciiTheme="minorHAnsi" w:hAnsiTheme="minorHAnsi" w:cstheme="minorHAnsi"/>
+                <w:sz w:val="21"/>
+                <w:szCs w:val="21"/>
+                <w:lang w:val="en-IN"/>
+              </w:rPr>
+              <w:t xml:space="preserve"> Industrial Estate, Whitefield Rd, Mahadevapura, Bangalore -560048, Karnataka, INDIA</w:t>
             </w:r>
           </w:p>
         </w:tc>
@@ -1822,14 +1943,25 @@
               </w:rPr>
               <w:t>{</w:t>
             </w:r>
-            <w:r>
-              <w:rPr>
-                <w:rFonts w:asciiTheme="minorHAnsi" w:hAnsiTheme="minorHAnsi" w:cstheme="minorHAnsi"/>
-                <w:sz w:val="21"/>
-                <w:szCs w:val="21"/>
-                <w:lang w:val="en-IN"/>
-              </w:rPr>
-              <w:t>sampleCondition}</w:t>
+            <w:proofErr w:type="spellStart"/>
+            <w:r>
+              <w:rPr>
+                <w:rFonts w:asciiTheme="minorHAnsi" w:hAnsiTheme="minorHAnsi" w:cstheme="minorHAnsi"/>
+                <w:sz w:val="21"/>
+                <w:szCs w:val="21"/>
+                <w:lang w:val="en-IN"/>
+              </w:rPr>
+              <w:t>sampleCondition</w:t>
+            </w:r>
+            <w:proofErr w:type="spellEnd"/>
+            <w:r>
+              <w:rPr>
+                <w:rFonts w:asciiTheme="minorHAnsi" w:hAnsiTheme="minorHAnsi" w:cstheme="minorHAnsi"/>
+                <w:sz w:val="21"/>
+                <w:szCs w:val="21"/>
+                <w:lang w:val="en-IN"/>
+              </w:rPr>
+              <w:t>}</w:t>
             </w:r>
           </w:p>
         </w:tc>
@@ -1921,6 +2053,7 @@
               </w:rPr>
               <w:t>{</w:t>
             </w:r>
+            <w:proofErr w:type="spellStart"/>
             <w:r>
               <w:rPr>
                 <w:rFonts w:cstheme="minorHAnsi"/>
@@ -1929,6 +2062,7 @@
               </w:rPr>
               <w:t>currentTest_standard</w:t>
             </w:r>
+            <w:proofErr w:type="spellEnd"/>
             <w:r>
               <w:rPr>
                 <w:rFonts w:cstheme="minorHAnsi"/>
@@ -2033,7 +2167,27 @@
                 <w:szCs w:val="21"/>
                 <w:lang w:val="en-IN"/>
               </w:rPr>
-              <w:t>{testCategory}</w:t>
+              <w:t>{</w:t>
+            </w:r>
+            <w:proofErr w:type="spellStart"/>
+            <w:r>
+              <w:rPr>
+                <w:rFonts w:cstheme="minorHAnsi"/>
+                <w:sz w:val="21"/>
+                <w:szCs w:val="21"/>
+                <w:lang w:val="en-IN"/>
+              </w:rPr>
+              <w:t>testCategory</w:t>
+            </w:r>
+            <w:proofErr w:type="spellEnd"/>
+            <w:r>
+              <w:rPr>
+                <w:rFonts w:cstheme="minorHAnsi"/>
+                <w:sz w:val="21"/>
+                <w:szCs w:val="21"/>
+                <w:lang w:val="en-IN"/>
+              </w:rPr>
+              <w:t>}</w:t>
             </w:r>
           </w:p>
         </w:tc>
@@ -2348,6 +2502,7 @@
               </w:rPr>
               <w:t>{</w:t>
             </w:r>
+            <w:proofErr w:type="spellStart"/>
             <w:r>
               <w:rPr>
                 <w:rFonts w:cstheme="minorHAnsi"/>
@@ -2357,6 +2512,7 @@
               </w:rPr>
               <w:t>slNo</w:t>
             </w:r>
+            <w:proofErr w:type="spellEnd"/>
             <w:r>
               <w:rPr>
                 <w:rFonts w:cstheme="minorHAnsi"/>
@@ -2388,6 +2544,7 @@
               </w:rPr>
               <w:t>{/</w:t>
             </w:r>
+            <w:proofErr w:type="spellStart"/>
             <w:r>
               <w:rPr>
                 <w:rFonts w:cstheme="minorHAnsi"/>
@@ -2396,6 +2553,7 @@
               </w:rPr>
               <w:t>currentTestEutRows</w:t>
             </w:r>
+            <w:proofErr w:type="spellEnd"/>
             <w:r>
               <w:rPr>
                 <w:rFonts w:cstheme="minorHAnsi"/>
@@ -2432,6 +2590,7 @@
               </w:rPr>
               <w:t>{#</w:t>
             </w:r>
+            <w:proofErr w:type="spellStart"/>
             <w:r>
               <w:rPr>
                 <w:rFonts w:cstheme="minorHAnsi"/>
@@ -2441,6 +2600,7 @@
               </w:rPr>
               <w:t>currentTestEutRows</w:t>
             </w:r>
+            <w:proofErr w:type="spellEnd"/>
             <w:r>
               <w:rPr>
                 <w:rFonts w:cstheme="minorHAnsi"/>
@@ -2510,6 +2670,7 @@
               </w:rPr>
               <w:t>{/</w:t>
             </w:r>
+            <w:proofErr w:type="spellStart"/>
             <w:r>
               <w:rPr>
                 <w:rFonts w:cstheme="minorHAnsi"/>
@@ -2519,6 +2680,7 @@
               </w:rPr>
               <w:t>currentTestEutRows</w:t>
             </w:r>
+            <w:proofErr w:type="spellEnd"/>
             <w:r>
               <w:rPr>
                 <w:rFonts w:cstheme="minorHAnsi"/>
@@ -2555,6 +2717,7 @@
               </w:rPr>
               <w:t>{#</w:t>
             </w:r>
+            <w:proofErr w:type="spellStart"/>
             <w:r>
               <w:rPr>
                 <w:rFonts w:cstheme="minorHAnsi"/>
@@ -2564,6 +2727,7 @@
               </w:rPr>
               <w:t>currentTestEutRows</w:t>
             </w:r>
+            <w:proofErr w:type="spellEnd"/>
             <w:r>
               <w:rPr>
                 <w:rFonts w:cstheme="minorHAnsi"/>
@@ -2594,6 +2758,7 @@
               </w:rPr>
               <w:t>{</w:t>
             </w:r>
+            <w:proofErr w:type="spellStart"/>
             <w:r>
               <w:rPr>
                 <w:rFonts w:cstheme="minorHAnsi"/>
@@ -2603,6 +2768,7 @@
               </w:rPr>
               <w:t>slNo</w:t>
             </w:r>
+            <w:proofErr w:type="spellEnd"/>
             <w:r>
               <w:rPr>
                 <w:rFonts w:cstheme="minorHAnsi"/>
@@ -2635,6 +2801,7 @@
               </w:rPr>
               <w:t>{/</w:t>
             </w:r>
+            <w:proofErr w:type="spellStart"/>
             <w:r>
               <w:rPr>
                 <w:rFonts w:cstheme="minorHAnsi"/>
@@ -2644,6 +2811,7 @@
               </w:rPr>
               <w:t>currentTestEutRows</w:t>
             </w:r>
+            <w:proofErr w:type="spellEnd"/>
             <w:r>
               <w:rPr>
                 <w:rFonts w:cstheme="minorHAnsi"/>
@@ -2680,6 +2848,7 @@
               </w:rPr>
               <w:t>{#</w:t>
             </w:r>
+            <w:proofErr w:type="spellStart"/>
             <w:r>
               <w:rPr>
                 <w:rFonts w:cstheme="minorHAnsi"/>
@@ -2689,6 +2858,7 @@
               </w:rPr>
               <w:t>currentTestEutRows</w:t>
             </w:r>
+            <w:proofErr w:type="spellEnd"/>
             <w:r>
               <w:rPr>
                 <w:rFonts w:cstheme="minorHAnsi"/>
@@ -2718,6 +2888,7 @@
               </w:rPr>
               <w:t>{</w:t>
             </w:r>
+            <w:proofErr w:type="spellStart"/>
             <w:r>
               <w:rPr>
                 <w:rFonts w:cstheme="minorHAnsi"/>
@@ -2726,6 +2897,7 @@
               </w:rPr>
               <w:t>partNo</w:t>
             </w:r>
+            <w:proofErr w:type="spellEnd"/>
             <w:r>
               <w:rPr>
                 <w:rFonts w:cstheme="minorHAnsi"/>
@@ -2758,6 +2930,7 @@
               </w:rPr>
               <w:t>{/</w:t>
             </w:r>
+            <w:proofErr w:type="spellStart"/>
             <w:r>
               <w:rPr>
                 <w:rFonts w:cstheme="minorHAnsi"/>
@@ -2767,6 +2940,7 @@
               </w:rPr>
               <w:t>currentTestEutRows</w:t>
             </w:r>
+            <w:proofErr w:type="spellEnd"/>
             <w:r>
               <w:rPr>
                 <w:rFonts w:cstheme="minorHAnsi"/>
@@ -2803,6 +2977,7 @@
               </w:rPr>
               <w:t>{#</w:t>
             </w:r>
+            <w:proofErr w:type="spellStart"/>
             <w:r>
               <w:rPr>
                 <w:rFonts w:cstheme="minorHAnsi"/>
@@ -2812,6 +2987,7 @@
               </w:rPr>
               <w:t>currentTestEutRows</w:t>
             </w:r>
+            <w:proofErr w:type="spellEnd"/>
             <w:r>
               <w:rPr>
                 <w:rFonts w:cstheme="minorHAnsi"/>
@@ -2841,6 +3017,7 @@
               </w:rPr>
               <w:t>{</w:t>
             </w:r>
+            <w:proofErr w:type="spellStart"/>
             <w:r>
               <w:rPr>
                 <w:rFonts w:cstheme="minorHAnsi"/>
@@ -2849,6 +3026,7 @@
               </w:rPr>
               <w:t>modelNo</w:t>
             </w:r>
+            <w:proofErr w:type="spellEnd"/>
             <w:r>
               <w:rPr>
                 <w:rFonts w:cstheme="minorHAnsi"/>
@@ -2881,6 +3059,7 @@
               </w:rPr>
               <w:t>{/</w:t>
             </w:r>
+            <w:proofErr w:type="spellStart"/>
             <w:r>
               <w:rPr>
                 <w:rFonts w:cstheme="minorHAnsi"/>
@@ -2890,6 +3069,7 @@
               </w:rPr>
               <w:t>currentTestEutRows</w:t>
             </w:r>
+            <w:proofErr w:type="spellEnd"/>
             <w:r>
               <w:rPr>
                 <w:rFonts w:cstheme="minorHAnsi"/>
@@ -2926,6 +3106,7 @@
               </w:rPr>
               <w:t>{#</w:t>
             </w:r>
+            <w:proofErr w:type="spellStart"/>
             <w:r>
               <w:rPr>
                 <w:rFonts w:cstheme="minorHAnsi"/>
@@ -2935,6 +3116,7 @@
               </w:rPr>
               <w:t>currentTestEutRows</w:t>
             </w:r>
+            <w:proofErr w:type="spellEnd"/>
             <w:r>
               <w:rPr>
                 <w:rFonts w:cstheme="minorHAnsi"/>
@@ -2964,6 +3146,7 @@
               </w:rPr>
               <w:t>{</w:t>
             </w:r>
+            <w:proofErr w:type="spellStart"/>
             <w:r>
               <w:rPr>
                 <w:rFonts w:cstheme="minorHAnsi"/>
@@ -2972,6 +3155,7 @@
               </w:rPr>
               <w:t>serialNo</w:t>
             </w:r>
+            <w:proofErr w:type="spellEnd"/>
             <w:r>
               <w:rPr>
                 <w:rFonts w:cstheme="minorHAnsi"/>
@@ -3004,6 +3188,7 @@
               </w:rPr>
               <w:t>{/</w:t>
             </w:r>
+            <w:proofErr w:type="spellStart"/>
             <w:r>
               <w:rPr>
                 <w:rFonts w:cstheme="minorHAnsi"/>
@@ -3013,6 +3198,7 @@
               </w:rPr>
               <w:t>currentTestEutRows</w:t>
             </w:r>
+            <w:proofErr w:type="spellEnd"/>
             <w:r>
               <w:rPr>
                 <w:rFonts w:cstheme="minorHAnsi"/>
@@ -3097,7 +3283,27 @@
                 <w:sz w:val="21"/>
                 <w:szCs w:val="21"/>
               </w:rPr>
-              <w:t>{chamberInfo}</w:t>
+              <w:t>{</w:t>
+            </w:r>
+            <w:proofErr w:type="spellStart"/>
+            <w:r>
+              <w:rPr>
+                <w:rFonts w:cstheme="minorHAnsi"/>
+                <w:b/>
+                <w:sz w:val="21"/>
+                <w:szCs w:val="21"/>
+              </w:rPr>
+              <w:t>chamberInfo</w:t>
+            </w:r>
+            <w:proofErr w:type="spellEnd"/>
+            <w:r>
+              <w:rPr>
+                <w:rFonts w:cstheme="minorHAnsi"/>
+                <w:b/>
+                <w:sz w:val="21"/>
+                <w:szCs w:val="21"/>
+              </w:rPr>
+              <w:t>}</w:t>
             </w:r>
           </w:p>
         </w:tc>
@@ -3439,6 +3645,7 @@
               </w:rPr>
               <w:t>{</w:t>
             </w:r>
+            <w:proofErr w:type="spellStart"/>
             <w:r>
               <w:rPr>
                 <w:rFonts w:cstheme="minorHAnsi"/>
@@ -3448,6 +3655,7 @@
               </w:rPr>
               <w:t>currentTest_eutSerialNo</w:t>
             </w:r>
+            <w:proofErr w:type="spellEnd"/>
             <w:r>
               <w:rPr>
                 <w:rFonts w:cstheme="minorHAnsi"/>
@@ -3485,6 +3693,7 @@
               </w:rPr>
               <w:t>{</w:t>
             </w:r>
+            <w:proofErr w:type="spellStart"/>
             <w:r>
               <w:rPr>
                 <w:rFonts w:cstheme="minorHAnsi"/>
@@ -3493,6 +3702,7 @@
               </w:rPr>
               <w:t>currentTest_testName</w:t>
             </w:r>
+            <w:proofErr w:type="spellEnd"/>
             <w:r>
               <w:rPr>
                 <w:rFonts w:cstheme="minorHAnsi"/>
@@ -3553,7 +3763,27 @@
                 <w:szCs w:val="21"/>
                 <w:lang w:val="en-IN"/>
               </w:rPr>
-              <w:t>{chamberMakeInfo}</w:t>
+              <w:t>{</w:t>
+            </w:r>
+            <w:proofErr w:type="spellStart"/>
+            <w:r>
+              <w:rPr>
+                <w:rFonts w:asciiTheme="minorHAnsi" w:hAnsiTheme="minorHAnsi" w:cstheme="minorHAnsi"/>
+                <w:sz w:val="21"/>
+                <w:szCs w:val="21"/>
+                <w:lang w:val="en-IN"/>
+              </w:rPr>
+              <w:t>chamberMakeInfo</w:t>
+            </w:r>
+            <w:proofErr w:type="spellEnd"/>
+            <w:r>
+              <w:rPr>
+                <w:rFonts w:asciiTheme="minorHAnsi" w:hAnsiTheme="minorHAnsi" w:cstheme="minorHAnsi"/>
+                <w:sz w:val="21"/>
+                <w:szCs w:val="21"/>
+                <w:lang w:val="en-IN"/>
+              </w:rPr>
+              <w:t>}</w:t>
             </w:r>
           </w:p>
         </w:tc>
@@ -3595,7 +3825,17 @@
                 <w:szCs w:val="21"/>
                 <w:lang w:val="en-IN"/>
               </w:rPr>
-              <w:t>{#testRows}</w:t>
+              <w:t>{#</w:t>
+            </w:r>
+            <w:proofErr w:type="gramStart"/>
+            <w:r>
+              <w:rPr>
+                <w:rFonts w:cstheme="minorHAnsi"/>
+                <w:sz w:val="21"/>
+                <w:szCs w:val="21"/>
+                <w:lang w:val="en-IN"/>
+              </w:rPr>
+              <w:t>testRows}</w:t>
             </w:r>
             <w:r>
               <w:rPr>
@@ -3605,6 +3845,8 @@
               </w:rPr>
               <w:t>{</w:t>
             </w:r>
+            <w:proofErr w:type="spellStart"/>
+            <w:proofErr w:type="gramEnd"/>
             <w:r>
               <w:rPr>
                 <w:rFonts w:cstheme="minorHAnsi"/>
@@ -3614,6 +3856,7 @@
               </w:rPr>
               <w:t>testProfile</w:t>
             </w:r>
+            <w:proofErr w:type="spellEnd"/>
             <w:r>
               <w:rPr>
                 <w:rFonts w:cstheme="minorHAnsi"/>
@@ -3629,7 +3872,27 @@
                 <w:szCs w:val="21"/>
                 <w:lang w:val="en-IN"/>
               </w:rPr>
-              <w:t>{/testRows}</w:t>
+              <w:t>{/</w:t>
+            </w:r>
+            <w:proofErr w:type="spellStart"/>
+            <w:r>
+              <w:rPr>
+                <w:rFonts w:cstheme="minorHAnsi"/>
+                <w:sz w:val="21"/>
+                <w:szCs w:val="21"/>
+                <w:lang w:val="en-IN"/>
+              </w:rPr>
+              <w:t>testRows</w:t>
+            </w:r>
+            <w:proofErr w:type="spellEnd"/>
+            <w:r>
+              <w:rPr>
+                <w:rFonts w:cstheme="minorHAnsi"/>
+                <w:sz w:val="21"/>
+                <w:szCs w:val="21"/>
+                <w:lang w:val="en-IN"/>
+              </w:rPr>
+              <w:t>}</w:t>
             </w:r>
           </w:p>
           <w:p>
@@ -3675,6 +3938,7 @@
               </w:rPr>
               <w:t>{</w:t>
             </w:r>
+            <w:proofErr w:type="spellStart"/>
             <w:r>
               <w:rPr>
                 <w:rFonts w:cstheme="minorHAnsi"/>
@@ -3684,6 +3948,7 @@
               </w:rPr>
               <w:t>currentTest_remarks</w:t>
             </w:r>
+            <w:proofErr w:type="spellEnd"/>
             <w:r>
               <w:rPr>
                 <w:rFonts w:cstheme="minorHAnsi"/>
@@ -3929,8 +4194,9 @@
           <w:szCs w:val="28"/>
           <w:u w:val="single"/>
         </w:rPr>
-        <w:t>{currentTest_</w:t>
-      </w:r>
+        <w:t>{</w:t>
+      </w:r>
+      <w:proofErr w:type="spellStart"/>
       <w:r>
         <w:rPr>
           <w:rFonts w:asciiTheme="minorHAnsi" w:hAnsiTheme="minorHAnsi"/>
@@ -3941,18 +4207,7 @@
           <w:szCs w:val="28"/>
           <w:u w:val="single"/>
         </w:rPr>
-        <w:t>testName}</w:t>
-      </w:r>
-      <w:r>
-        <w:rPr>
-          <w:rFonts w:cstheme="minorHAnsi"/>
-          <w:b/>
-          <w:caps/>
-          <w:color w:val="1F497D"/>
-          <w:sz w:val="32"/>
-          <w:szCs w:val="32"/>
-        </w:rPr>
-        <w:t xml:space="preserve"> </w:t>
+        <w:t>currentTest_</w:t>
       </w:r>
       <w:r>
         <w:rPr>
@@ -3964,8 +4219,9 @@
           <w:szCs w:val="28"/>
           <w:u w:val="single"/>
         </w:rPr>
-        <w:t>TEST</w:t>
-      </w:r>
+        <w:t>testName</w:t>
+      </w:r>
+      <w:proofErr w:type="spellEnd"/>
       <w:r>
         <w:rPr>
           <w:rFonts w:asciiTheme="minorHAnsi" w:hAnsiTheme="minorHAnsi"/>
@@ -3976,6 +4232,41 @@
           <w:szCs w:val="28"/>
           <w:u w:val="single"/>
         </w:rPr>
+        <w:t>}</w:t>
+      </w:r>
+      <w:r>
+        <w:rPr>
+          <w:rFonts w:cstheme="minorHAnsi"/>
+          <w:b/>
+          <w:caps/>
+          <w:color w:val="1F497D"/>
+          <w:sz w:val="32"/>
+          <w:szCs w:val="32"/>
+        </w:rPr>
+        <w:t xml:space="preserve"> </w:t>
+      </w:r>
+      <w:r>
+        <w:rPr>
+          <w:rFonts w:asciiTheme="minorHAnsi" w:hAnsiTheme="minorHAnsi"/>
+          <w:b/>
+          <w:bCs/>
+          <w:color w:val="1F497D" w:themeColor="text2"/>
+          <w:sz w:val="28"/>
+          <w:szCs w:val="28"/>
+          <w:u w:val="single"/>
+        </w:rPr>
+        <w:t>TEST</w:t>
+      </w:r>
+      <w:r>
+        <w:rPr>
+          <w:rFonts w:asciiTheme="minorHAnsi" w:hAnsiTheme="minorHAnsi"/>
+          <w:b/>
+          <w:bCs/>
+          <w:color w:val="1F497D" w:themeColor="text2"/>
+          <w:sz w:val="28"/>
+          <w:szCs w:val="28"/>
+          <w:u w:val="single"/>
+        </w:rPr>
         <w:t xml:space="preserve"> PHOTOS</w:t>
       </w:r>
     </w:p>
@@ -4025,7 +4316,21 @@
         <w:rPr>
           <w:lang w:val="en-US" w:eastAsia="en-US"/>
         </w:rPr>
-        <w:t>{/testImages}</w:t>
+        <w:t>{/</w:t>
+      </w:r>
+      <w:proofErr w:type="spellStart"/>
+      <w:r>
+        <w:rPr>
+          <w:lang w:val="en-US" w:eastAsia="en-US"/>
+        </w:rPr>
+        <w:t>testImages</w:t>
+      </w:r>
+      <w:proofErr w:type="spellEnd"/>
+      <w:r>
+        <w:rPr>
+          <w:lang w:val="en-US" w:eastAsia="en-US"/>
+        </w:rPr>
+        <w:t>}</w:t>
       </w:r>
     </w:p>
     <w:p>
@@ -4049,12 +4354,14 @@
         </w:rPr>
         <w:t>{#</w:t>
       </w:r>
+      <w:proofErr w:type="spellStart"/>
       <w:r>
         <w:rPr>
           <w:lang w:eastAsia="en-US"/>
         </w:rPr>
         <w:t>beforeTestImages</w:t>
       </w:r>
+      <w:proofErr w:type="spellEnd"/>
       <w:r>
         <w:rPr>
           <w:lang w:val="en-US" w:eastAsia="en-US"/>
@@ -4089,12 +4396,14 @@
         </w:rPr>
         <w:t>{/</w:t>
       </w:r>
+      <w:proofErr w:type="spellStart"/>
       <w:r>
         <w:rPr>
           <w:lang w:eastAsia="en-US"/>
         </w:rPr>
         <w:t>beforeTestImages</w:t>
       </w:r>
+      <w:proofErr w:type="spellEnd"/>
       <w:r>
         <w:rPr>
           <w:lang w:val="en-US" w:eastAsia="en-US"/>
@@ -4129,6 +4438,7 @@
         </w:rPr>
         <w:t>{#</w:t>
       </w:r>
+      <w:proofErr w:type="spellStart"/>
       <w:r>
         <w:rPr>
           <w:lang w:eastAsia="en-US"/>
@@ -4141,6 +4451,7 @@
         </w:rPr>
         <w:t>TestImages</w:t>
       </w:r>
+      <w:proofErr w:type="spellEnd"/>
       <w:r>
         <w:rPr>
           <w:lang w:val="en-US" w:eastAsia="en-US"/>
@@ -4175,6 +4486,7 @@
         </w:rPr>
         <w:t>{/</w:t>
       </w:r>
+      <w:proofErr w:type="spellStart"/>
       <w:r>
         <w:rPr>
           <w:lang w:eastAsia="en-US"/>
@@ -4187,6 +4499,7 @@
         </w:rPr>
         <w:t>TestImages</w:t>
       </w:r>
+      <w:proofErr w:type="spellEnd"/>
       <w:r>
         <w:rPr>
           <w:lang w:val="en-US" w:eastAsia="en-US"/>
@@ -4249,22 +4562,22 @@
         <w:rPr>
           <w:lang w:val="en-US" w:eastAsia="en-US"/>
         </w:rPr>
-        <w:t>{/afterTestImages}</w:t>
-      </w:r>
-    </w:p>
-    <w:p>
-      <w:pPr>
+        <w:t>{/</w:t>
+      </w:r>
+      <w:proofErr w:type="spellStart"/>
+      <w:r>
         <w:rPr>
           <w:lang w:val="en-US" w:eastAsia="en-US"/>
         </w:rPr>
-      </w:pPr>
-    </w:p>
-    <w:p>
-      <w:pPr>
+        <w:t>afterTestImages</w:t>
+      </w:r>
+      <w:proofErr w:type="spellEnd"/>
+      <w:r>
         <w:rPr>
           <w:lang w:val="en-US" w:eastAsia="en-US"/>
         </w:rPr>
-      </w:pPr>
+        <w:t>}</w:t>
+      </w:r>
     </w:p>
     <w:p>
       <w:pPr>
@@ -4310,15 +4623,11 @@
     </w:p>
     <w:p>
       <w:pPr>
-        <w:rPr>
-          <w:lang w:val="en-US" w:eastAsia="en-US"/>
-        </w:rPr>
-      </w:pPr>
-    </w:p>
-    <w:p>
-      <w:pPr>
-        <w:rPr>
-          <w:lang w:val="en-US" w:eastAsia="en-US"/>
+        <w:spacing w:after="0" w:line="240" w:lineRule="auto"/>
+        <w:rPr>
+          <w:rFonts w:cstheme="minorHAnsi"/>
+          <w:b/>
+          <w:sz w:val="32"/>
         </w:rPr>
       </w:pPr>
     </w:p>
@@ -4332,123 +4641,13 @@
           <w:sz w:val="32"/>
         </w:rPr>
       </w:pPr>
-    </w:p>
-    <w:p>
-      <w:pPr>
-        <w:spacing w:after="0" w:line="240" w:lineRule="auto"/>
+      <w:r>
         <w:rPr>
           <w:rFonts w:cstheme="minorHAnsi"/>
           <w:b/>
           <w:sz w:val="32"/>
         </w:rPr>
-      </w:pPr>
-    </w:p>
-    <w:p>
-      <w:pPr>
-        <w:spacing w:after="0" w:line="240" w:lineRule="auto"/>
-        <w:rPr>
-          <w:rFonts w:cstheme="minorHAnsi"/>
-          <w:b/>
-          <w:sz w:val="32"/>
-        </w:rPr>
-      </w:pPr>
-    </w:p>
-    <w:p>
-      <w:pPr>
-        <w:spacing w:after="0" w:line="240" w:lineRule="auto"/>
-        <w:rPr>
-          <w:rFonts w:cstheme="minorHAnsi"/>
-          <w:b/>
-          <w:sz w:val="32"/>
-        </w:rPr>
-      </w:pPr>
-    </w:p>
-    <w:p>
-      <w:pPr>
-        <w:spacing w:after="0" w:line="240" w:lineRule="auto"/>
-        <w:rPr>
-          <w:rFonts w:cstheme="minorHAnsi"/>
-          <w:b/>
-          <w:sz w:val="32"/>
-        </w:rPr>
-      </w:pPr>
-    </w:p>
-    <w:p>
-      <w:pPr>
-        <w:spacing w:after="0" w:line="240" w:lineRule="auto"/>
-        <w:rPr>
-          <w:rFonts w:cstheme="minorHAnsi"/>
-          <w:b/>
-          <w:sz w:val="32"/>
-        </w:rPr>
-      </w:pPr>
-    </w:p>
-    <w:p>
-      <w:pPr>
-        <w:spacing w:after="0" w:line="240" w:lineRule="auto"/>
-        <w:rPr>
-          <w:rFonts w:cstheme="minorHAnsi"/>
-          <w:b/>
-          <w:sz w:val="32"/>
-        </w:rPr>
-      </w:pPr>
-    </w:p>
-    <w:p>
-      <w:pPr>
-        <w:spacing w:after="0" w:line="240" w:lineRule="auto"/>
-        <w:rPr>
-          <w:rFonts w:cstheme="minorHAnsi"/>
-          <w:b/>
-          <w:sz w:val="32"/>
-        </w:rPr>
-      </w:pPr>
-    </w:p>
-    <w:p>
-      <w:pPr>
-        <w:spacing w:after="0" w:line="240" w:lineRule="auto"/>
-        <w:rPr>
-          <w:rFonts w:cstheme="minorHAnsi"/>
-          <w:b/>
-          <w:sz w:val="32"/>
-        </w:rPr>
-      </w:pPr>
-    </w:p>
-    <w:p>
-      <w:pPr>
-        <w:spacing w:after="0" w:line="240" w:lineRule="auto"/>
-        <w:rPr>
-          <w:rFonts w:cstheme="minorHAnsi"/>
-          <w:b/>
-          <w:sz w:val="32"/>
-        </w:rPr>
-      </w:pPr>
-    </w:p>
-    <w:p>
-      <w:pPr>
-        <w:spacing w:after="0" w:line="240" w:lineRule="auto"/>
-        <w:rPr>
-          <w:rFonts w:cstheme="minorHAnsi"/>
-          <w:b/>
-          <w:sz w:val="32"/>
-        </w:rPr>
-      </w:pPr>
-    </w:p>
-    <w:p>
-      <w:pPr>
-        <w:spacing w:after="0" w:line="240" w:lineRule="auto"/>
-        <w:jc w:val="center"/>
-        <w:rPr>
-          <w:rFonts w:cstheme="minorHAnsi"/>
-          <w:b/>
-          <w:sz w:val="32"/>
-        </w:rPr>
-      </w:pPr>
-      <w:r>
-        <w:rPr>
-          <w:rFonts w:cstheme="minorHAnsi"/>
-          <w:b/>
-          <w:sz w:val="32"/>
-        </w:rPr>
+        <w:lastRenderedPageBreak/>
         <w:t>TEST REPORT</w:t>
       </w:r>
     </w:p>
@@ -4543,7 +4742,10 @@
               <w:jc w:val="both"/>
               <w:rPr>
                 <w:rFonts w:asciiTheme="minorHAnsi" w:hAnsiTheme="minorHAnsi" w:cstheme="minorHAnsi"/>
+                <w:b w:val="0"/>
                 <w:sz w:val="22"/>
+                <w:szCs w:val="22"/>
+                <w:lang w:val="en-IN"/>
               </w:rPr>
             </w:pPr>
             <w:r>
@@ -4551,13 +4753,14 @@
                 <w:rFonts w:asciiTheme="minorHAnsi" w:hAnsiTheme="minorHAnsi" w:cstheme="minorHAnsi"/>
                 <w:sz w:val="22"/>
               </w:rPr>
-              <w:t>PROJECT</w:t>
+              <w:t>TEST TYPE</w:t>
             </w:r>
           </w:p>
         </w:tc>
         <w:tc>
           <w:tcPr>
-            <w:tcW w:w="2620" w:type="dxa"/>
+            <w:tcW w:w="6865" w:type="dxa"/>
+            <w:gridSpan w:val="3"/>
             <w:vAlign w:val="center"/>
           </w:tcPr>
           <w:p>
@@ -4565,67 +4768,35 @@
               <w:pStyle w:val="Heading1"/>
               <w:jc w:val="both"/>
               <w:rPr>
+                <w:rFonts w:cstheme="minorHAnsi"/>
+                <w:lang w:val="en-IN"/>
+              </w:rPr>
+            </w:pPr>
+            <w:r>
+              <w:rPr>
                 <w:rFonts w:asciiTheme="minorHAnsi" w:hAnsiTheme="minorHAnsi" w:cstheme="minorHAnsi"/>
                 <w:b w:val="0"/>
                 <w:sz w:val="22"/>
-                <w:szCs w:val="22"/>
-                <w:lang w:val="en-IN"/>
-              </w:rPr>
-            </w:pPr>
-          </w:p>
-        </w:tc>
-        <w:tc>
-          <w:tcPr>
-            <w:tcW w:w="1627" w:type="dxa"/>
-            <w:vAlign w:val="center"/>
-          </w:tcPr>
-          <w:p>
-            <w:pPr>
-              <w:pStyle w:val="Heading1"/>
-              <w:jc w:val="both"/>
-              <w:rPr>
-                <w:rFonts w:asciiTheme="minorHAnsi" w:hAnsiTheme="minorHAnsi" w:cstheme="minorHAnsi"/>
-                <w:sz w:val="22"/>
-              </w:rPr>
-            </w:pPr>
-            <w:r>
-              <w:rPr>
-                <w:rFonts w:asciiTheme="minorHAnsi" w:hAnsiTheme="minorHAnsi" w:cstheme="minorHAnsi"/>
-                <w:sz w:val="22"/>
-              </w:rPr>
-              <w:t>TEST TYPE</w:t>
-            </w:r>
-          </w:p>
-        </w:tc>
-        <w:tc>
-          <w:tcPr>
-            <w:tcW w:w="2618" w:type="dxa"/>
-            <w:vAlign w:val="center"/>
-          </w:tcPr>
-          <w:p>
-            <w:pPr>
-              <w:pStyle w:val="Heading1"/>
-              <w:jc w:val="both"/>
-              <w:rPr>
-                <w:rFonts w:cstheme="minorHAnsi"/>
-                <w:lang w:val="en-IN"/>
-              </w:rPr>
-            </w:pPr>
+              </w:rPr>
+              <w:t>{</w:t>
+            </w:r>
+            <w:proofErr w:type="spellStart"/>
             <w:r>
               <w:rPr>
                 <w:rFonts w:asciiTheme="minorHAnsi" w:hAnsiTheme="minorHAnsi" w:cstheme="minorHAnsi"/>
                 <w:b w:val="0"/>
                 <w:sz w:val="22"/>
               </w:rPr>
-              <w:t>{</w:t>
-            </w:r>
+              <w:t>currentTest_testName</w:t>
+            </w:r>
+            <w:proofErr w:type="spellEnd"/>
             <w:r>
               <w:rPr>
                 <w:rFonts w:asciiTheme="minorHAnsi" w:hAnsiTheme="minorHAnsi" w:cstheme="minorHAnsi"/>
                 <w:b w:val="0"/>
                 <w:sz w:val="22"/>
               </w:rPr>
-              <w:t>currentTest_testName}</w:t>
+              <w:t>}</w:t>
             </w:r>
           </w:p>
         </w:tc>
@@ -4678,7 +4849,25 @@
                 <w:b w:val="0"/>
                 <w:sz w:val="22"/>
               </w:rPr>
-              <w:t>{currentTest_startDate}</w:t>
+              <w:t>{</w:t>
+            </w:r>
+            <w:proofErr w:type="spellStart"/>
+            <w:r>
+              <w:rPr>
+                <w:rFonts w:asciiTheme="minorHAnsi" w:hAnsiTheme="minorHAnsi" w:cstheme="minorHAnsi"/>
+                <w:b w:val="0"/>
+                <w:sz w:val="22"/>
+              </w:rPr>
+              <w:t>currentTest_startDate</w:t>
+            </w:r>
+            <w:proofErr w:type="spellEnd"/>
+            <w:r>
+              <w:rPr>
+                <w:rFonts w:asciiTheme="minorHAnsi" w:hAnsiTheme="minorHAnsi" w:cstheme="minorHAnsi"/>
+                <w:b w:val="0"/>
+                <w:sz w:val="22"/>
+              </w:rPr>
+              <w:t>}</w:t>
             </w:r>
           </w:p>
         </w:tc>
@@ -4728,7 +4917,25 @@
                 <w:b w:val="0"/>
                 <w:sz w:val="22"/>
               </w:rPr>
-              <w:t>{currentTest_endDate}</w:t>
+              <w:t>{</w:t>
+            </w:r>
+            <w:proofErr w:type="spellStart"/>
+            <w:r>
+              <w:rPr>
+                <w:rFonts w:asciiTheme="minorHAnsi" w:hAnsiTheme="minorHAnsi" w:cstheme="minorHAnsi"/>
+                <w:b w:val="0"/>
+                <w:sz w:val="22"/>
+              </w:rPr>
+              <w:t>currentTest_endDate</w:t>
+            </w:r>
+            <w:proofErr w:type="spellEnd"/>
+            <w:r>
+              <w:rPr>
+                <w:rFonts w:asciiTheme="minorHAnsi" w:hAnsiTheme="minorHAnsi" w:cstheme="minorHAnsi"/>
+                <w:b w:val="0"/>
+                <w:sz w:val="22"/>
+              </w:rPr>
+              <w:t>}</w:t>
             </w:r>
           </w:p>
         </w:tc>
@@ -4793,13 +5000,23 @@
               </w:rPr>
               <w:t>{</w:t>
             </w:r>
+            <w:proofErr w:type="spellStart"/>
             <w:r>
               <w:rPr>
                 <w:rFonts w:asciiTheme="minorHAnsi" w:hAnsiTheme="minorHAnsi" w:cstheme="minorHAnsi"/>
                 <w:b w:val="0"/>
                 <w:sz w:val="22"/>
               </w:rPr>
-              <w:t>currentTest_startTime}</w:t>
+              <w:t>currentTest_startTime</w:t>
+            </w:r>
+            <w:proofErr w:type="spellEnd"/>
+            <w:r>
+              <w:rPr>
+                <w:rFonts w:asciiTheme="minorHAnsi" w:hAnsiTheme="minorHAnsi" w:cstheme="minorHAnsi"/>
+                <w:b w:val="0"/>
+                <w:sz w:val="22"/>
+              </w:rPr>
+              <w:t>}</w:t>
             </w:r>
           </w:p>
         </w:tc>
@@ -4848,13 +5065,23 @@
               </w:rPr>
               <w:t>{</w:t>
             </w:r>
+            <w:proofErr w:type="spellStart"/>
             <w:r>
               <w:rPr>
                 <w:rFonts w:asciiTheme="minorHAnsi" w:hAnsiTheme="minorHAnsi" w:cstheme="minorHAnsi"/>
                 <w:b w:val="0"/>
                 <w:sz w:val="22"/>
               </w:rPr>
-              <w:t>currentTest_endTime}</w:t>
+              <w:t>currentTest_endTime</w:t>
+            </w:r>
+            <w:proofErr w:type="spellEnd"/>
+            <w:r>
+              <w:rPr>
+                <w:rFonts w:asciiTheme="minorHAnsi" w:hAnsiTheme="minorHAnsi" w:cstheme="minorHAnsi"/>
+                <w:b w:val="0"/>
+                <w:sz w:val="22"/>
+              </w:rPr>
+              <w:t>}</w:t>
             </w:r>
           </w:p>
         </w:tc>
@@ -4910,7 +5137,17 @@
                 <w:szCs w:val="21"/>
                 <w:lang w:val="en-IN"/>
               </w:rPr>
-              <w:t>{#testRows}</w:t>
+              <w:t>{#</w:t>
+            </w:r>
+            <w:proofErr w:type="gramStart"/>
+            <w:r>
+              <w:rPr>
+                <w:rFonts w:cstheme="minorHAnsi"/>
+                <w:sz w:val="21"/>
+                <w:szCs w:val="21"/>
+                <w:lang w:val="en-IN"/>
+              </w:rPr>
+              <w:t>testRows}</w:t>
             </w:r>
             <w:r>
               <w:rPr>
@@ -4920,6 +5157,8 @@
               </w:rPr>
               <w:t>{</w:t>
             </w:r>
+            <w:proofErr w:type="spellStart"/>
+            <w:proofErr w:type="gramEnd"/>
             <w:r>
               <w:rPr>
                 <w:rFonts w:cstheme="minorHAnsi"/>
@@ -4929,6 +5168,7 @@
               </w:rPr>
               <w:t>testProfile</w:t>
             </w:r>
+            <w:proofErr w:type="spellEnd"/>
             <w:r>
               <w:rPr>
                 <w:rFonts w:cstheme="minorHAnsi"/>
@@ -4944,7 +5184,27 @@
                 <w:szCs w:val="21"/>
                 <w:lang w:val="en-IN"/>
               </w:rPr>
-              <w:t>{/testRows}</w:t>
+              <w:t>{/</w:t>
+            </w:r>
+            <w:proofErr w:type="spellStart"/>
+            <w:r>
+              <w:rPr>
+                <w:rFonts w:cstheme="minorHAnsi"/>
+                <w:sz w:val="21"/>
+                <w:szCs w:val="21"/>
+                <w:lang w:val="en-IN"/>
+              </w:rPr>
+              <w:t>testRows</w:t>
+            </w:r>
+            <w:proofErr w:type="spellEnd"/>
+            <w:r>
+              <w:rPr>
+                <w:rFonts w:cstheme="minorHAnsi"/>
+                <w:sz w:val="21"/>
+                <w:szCs w:val="21"/>
+                <w:lang w:val="en-IN"/>
+              </w:rPr>
+              <w:t>}</w:t>
             </w:r>
           </w:p>
         </w:tc>
@@ -5285,6 +5545,7 @@
               </w:rPr>
               <w:t>{</w:t>
             </w:r>
+            <w:proofErr w:type="spellStart"/>
             <w:r>
               <w:rPr>
                 <w:rFonts w:ascii="Times New Roman" w:eastAsia="Times New Roman" w:hAnsi="Times New Roman" w:cstheme="minorHAnsi"/>
@@ -5294,6 +5555,7 @@
               </w:rPr>
               <w:t>currentTest_eutSerialNo</w:t>
             </w:r>
+            <w:proofErr w:type="spellEnd"/>
             <w:r>
               <w:rPr>
                 <w:rFonts w:cstheme="minorHAnsi"/>
@@ -5320,6 +5582,584 @@
         </w:tc>
       </w:tr>
     </w:tbl>
+    <w:tbl>
+      <w:tblPr>
+        <w:tblpPr w:leftFromText="180" w:rightFromText="180" w:vertAnchor="text" w:horzAnchor="margin" w:tblpX="33" w:tblpY="133"/>
+        <w:tblW w:w="9195" w:type="dxa"/>
+        <w:tblBorders>
+          <w:top w:val="single" w:sz="4" w:space="0" w:color="auto"/>
+          <w:left w:val="single" w:sz="4" w:space="0" w:color="auto"/>
+          <w:bottom w:val="single" w:sz="4" w:space="0" w:color="auto"/>
+          <w:right w:val="single" w:sz="4" w:space="0" w:color="auto"/>
+        </w:tblBorders>
+        <w:tblLook w:val="0000" w:firstRow="0" w:lastRow="0" w:firstColumn="0" w:lastColumn="0" w:noHBand="0" w:noVBand="0"/>
+      </w:tblPr>
+      <w:tblGrid>
+        <w:gridCol w:w="9195"/>
+      </w:tblGrid>
+      <w:tr>
+        <w:tc>
+          <w:tcPr>
+            <w:tcW w:w="9195" w:type="dxa"/>
+            <w:tcBorders>
+              <w:top w:val="single" w:sz="4" w:space="0" w:color="auto"/>
+              <w:left w:val="single" w:sz="4" w:space="0" w:color="auto"/>
+              <w:bottom w:val="single" w:sz="4" w:space="0" w:color="auto"/>
+              <w:right w:val="single" w:sz="4" w:space="0" w:color="auto"/>
+            </w:tcBorders>
+            <w:shd w:val="clear" w:color="auto" w:fill="FFC000"/>
+          </w:tcPr>
+          <w:p>
+            <w:pPr>
+              <w:pStyle w:val="Heading2"/>
+              <w:rPr>
+                <w:rFonts w:asciiTheme="minorHAnsi" w:hAnsiTheme="minorHAnsi" w:cstheme="minorHAnsi"/>
+              </w:rPr>
+            </w:pPr>
+            <w:r>
+              <w:rPr>
+                <w:rFonts w:asciiTheme="minorHAnsi" w:hAnsiTheme="minorHAnsi" w:cstheme="minorHAnsi"/>
+              </w:rPr>
+              <w:t>TEST DESCRIPTION</w:t>
+            </w:r>
+          </w:p>
+        </w:tc>
+      </w:tr>
+    </w:tbl>
+    <w:p>
+      <w:pPr>
+        <w:spacing w:before="120" w:after="120"/>
+        <w:jc w:val="center"/>
+        <w:rPr>
+          <w:rFonts w:cstheme="minorHAnsi"/>
+          <w:b/>
+          <w:sz w:val="24"/>
+          <w:u w:val="single"/>
+        </w:rPr>
+      </w:pPr>
+    </w:p>
+    <w:p>
+      <w:pPr>
+        <w:spacing w:before="120" w:after="120"/>
+        <w:jc w:val="center"/>
+        <w:rPr>
+          <w:rFonts w:cstheme="minorHAnsi"/>
+          <w:b/>
+          <w:sz w:val="24"/>
+          <w:u w:val="single"/>
+        </w:rPr>
+      </w:pPr>
+    </w:p>
+    <w:tbl>
+      <w:tblPr>
+        <w:tblpPr w:leftFromText="180" w:rightFromText="180" w:vertAnchor="text" w:horzAnchor="margin" w:tblpX="33" w:tblpY="133"/>
+        <w:tblW w:w="9195" w:type="dxa"/>
+        <w:tblBorders>
+          <w:top w:val="single" w:sz="4" w:space="0" w:color="auto"/>
+          <w:left w:val="single" w:sz="4" w:space="0" w:color="auto"/>
+          <w:bottom w:val="single" w:sz="4" w:space="0" w:color="auto"/>
+          <w:right w:val="single" w:sz="4" w:space="0" w:color="auto"/>
+        </w:tblBorders>
+        <w:tblLook w:val="0000" w:firstRow="0" w:lastRow="0" w:firstColumn="0" w:lastColumn="0" w:noHBand="0" w:noVBand="0"/>
+      </w:tblPr>
+      <w:tblGrid>
+        <w:gridCol w:w="9195"/>
+      </w:tblGrid>
+      <w:tr>
+        <w:tc>
+          <w:tcPr>
+            <w:tcW w:w="9195" w:type="dxa"/>
+            <w:tcBorders>
+              <w:top w:val="single" w:sz="4" w:space="0" w:color="auto"/>
+              <w:left w:val="single" w:sz="4" w:space="0" w:color="auto"/>
+              <w:bottom w:val="single" w:sz="4" w:space="0" w:color="auto"/>
+              <w:right w:val="single" w:sz="4" w:space="0" w:color="auto"/>
+            </w:tcBorders>
+            <w:shd w:val="clear" w:color="auto" w:fill="FFC000"/>
+          </w:tcPr>
+          <w:p>
+            <w:pPr>
+              <w:pStyle w:val="Heading2"/>
+              <w:rPr>
+                <w:rFonts w:asciiTheme="minorHAnsi" w:hAnsiTheme="minorHAnsi" w:cstheme="minorHAnsi"/>
+              </w:rPr>
+            </w:pPr>
+            <w:r>
+              <w:rPr>
+                <w:rFonts w:asciiTheme="minorHAnsi" w:hAnsiTheme="minorHAnsi" w:cstheme="minorHAnsi"/>
+              </w:rPr>
+              <w:t>TEST DESCRIPTION</w:t>
+            </w:r>
+          </w:p>
+        </w:tc>
+      </w:tr>
+    </w:tbl>
+    <w:tbl>
+      <w:tblPr>
+        <w:tblStyle w:val="TableGrid"/>
+        <w:tblW w:w="9180" w:type="dxa"/>
+        <w:tblLook w:val="04A0" w:firstRow="1" w:lastRow="0" w:firstColumn="1" w:lastColumn="0" w:noHBand="0" w:noVBand="1"/>
+      </w:tblPr>
+      <w:tblGrid>
+        <w:gridCol w:w="2263"/>
+        <w:gridCol w:w="52"/>
+        <w:gridCol w:w="2500"/>
+        <w:gridCol w:w="1747"/>
+        <w:gridCol w:w="2618"/>
+      </w:tblGrid>
+      <w:tr>
+        <w:trPr>
+          <w:trHeight w:val="284"/>
+        </w:trPr>
+        <w:tc>
+          <w:tcPr>
+            <w:tcW w:w="2315" w:type="dxa"/>
+            <w:gridSpan w:val="2"/>
+            <w:vAlign w:val="center"/>
+          </w:tcPr>
+          <w:p>
+            <w:pPr>
+              <w:pStyle w:val="Heading1"/>
+              <w:jc w:val="both"/>
+              <w:rPr>
+                <w:rFonts w:asciiTheme="minorHAnsi" w:hAnsiTheme="minorHAnsi" w:cstheme="minorHAnsi"/>
+                <w:sz w:val="22"/>
+              </w:rPr>
+            </w:pPr>
+            <w:r>
+              <w:rPr>
+                <w:rFonts w:asciiTheme="minorHAnsi" w:hAnsiTheme="minorHAnsi" w:cstheme="minorHAnsi"/>
+                <w:sz w:val="22"/>
+              </w:rPr>
+              <w:t>TEST TYPE</w:t>
+            </w:r>
+          </w:p>
+        </w:tc>
+        <w:tc>
+          <w:tcPr>
+            <w:tcW w:w="6865" w:type="dxa"/>
+            <w:gridSpan w:val="3"/>
+            <w:vAlign w:val="center"/>
+          </w:tcPr>
+          <w:p>
+            <w:pPr>
+              <w:pStyle w:val="Heading1"/>
+              <w:jc w:val="both"/>
+              <w:rPr>
+                <w:rFonts w:asciiTheme="minorHAnsi" w:hAnsiTheme="minorHAnsi" w:cstheme="minorHAnsi"/>
+                <w:b w:val="0"/>
+                <w:sz w:val="22"/>
+              </w:rPr>
+            </w:pPr>
+          </w:p>
+        </w:tc>
+      </w:tr>
+      <w:tr>
+        <w:trPr>
+          <w:trHeight w:val="284"/>
+        </w:trPr>
+        <w:tc>
+          <w:tcPr>
+            <w:tcW w:w="2315" w:type="dxa"/>
+            <w:gridSpan w:val="2"/>
+            <w:vAlign w:val="center"/>
+          </w:tcPr>
+          <w:p>
+            <w:pPr>
+              <w:pStyle w:val="Heading1"/>
+              <w:jc w:val="both"/>
+              <w:rPr>
+                <w:rFonts w:asciiTheme="minorHAnsi" w:hAnsiTheme="minorHAnsi" w:cstheme="minorHAnsi"/>
+                <w:sz w:val="22"/>
+              </w:rPr>
+            </w:pPr>
+            <w:r>
+              <w:rPr>
+                <w:rFonts w:asciiTheme="minorHAnsi" w:hAnsiTheme="minorHAnsi" w:cstheme="minorHAnsi"/>
+                <w:sz w:val="22"/>
+              </w:rPr>
+              <w:t>TEST START DATE</w:t>
+            </w:r>
+          </w:p>
+        </w:tc>
+        <w:tc>
+          <w:tcPr>
+            <w:tcW w:w="2500" w:type="dxa"/>
+            <w:vAlign w:val="center"/>
+          </w:tcPr>
+          <w:p>
+            <w:pPr>
+              <w:pStyle w:val="Heading1"/>
+              <w:jc w:val="both"/>
+              <w:rPr>
+                <w:rFonts w:asciiTheme="minorHAnsi" w:hAnsiTheme="minorHAnsi" w:cstheme="minorHAnsi"/>
+                <w:b w:val="0"/>
+                <w:sz w:val="22"/>
+              </w:rPr>
+            </w:pPr>
+          </w:p>
+        </w:tc>
+        <w:tc>
+          <w:tcPr>
+            <w:tcW w:w="1747" w:type="dxa"/>
+            <w:vAlign w:val="center"/>
+          </w:tcPr>
+          <w:p>
+            <w:pPr>
+              <w:pStyle w:val="Heading1"/>
+              <w:jc w:val="both"/>
+              <w:rPr>
+                <w:rFonts w:asciiTheme="minorHAnsi" w:hAnsiTheme="minorHAnsi" w:cstheme="minorHAnsi"/>
+                <w:sz w:val="22"/>
+                <w:szCs w:val="20"/>
+              </w:rPr>
+            </w:pPr>
+            <w:r>
+              <w:rPr>
+                <w:rFonts w:asciiTheme="minorHAnsi" w:hAnsiTheme="minorHAnsi" w:cstheme="minorHAnsi"/>
+                <w:sz w:val="22"/>
+                <w:szCs w:val="20"/>
+              </w:rPr>
+              <w:t>TEST END DATE</w:t>
+            </w:r>
+          </w:p>
+        </w:tc>
+        <w:tc>
+          <w:tcPr>
+            <w:tcW w:w="2618" w:type="dxa"/>
+            <w:vAlign w:val="center"/>
+          </w:tcPr>
+          <w:p>
+            <w:pPr>
+              <w:pStyle w:val="Heading1"/>
+              <w:jc w:val="both"/>
+              <w:rPr>
+                <w:rFonts w:asciiTheme="minorHAnsi" w:hAnsiTheme="minorHAnsi" w:cstheme="minorHAnsi"/>
+                <w:b w:val="0"/>
+                <w:sz w:val="22"/>
+              </w:rPr>
+            </w:pPr>
+          </w:p>
+        </w:tc>
+      </w:tr>
+      <w:tr>
+        <w:trPr>
+          <w:trHeight w:val="284"/>
+        </w:trPr>
+        <w:tc>
+          <w:tcPr>
+            <w:tcW w:w="2315" w:type="dxa"/>
+            <w:gridSpan w:val="2"/>
+            <w:vAlign w:val="center"/>
+          </w:tcPr>
+          <w:p>
+            <w:pPr>
+              <w:pStyle w:val="Heading1"/>
+              <w:tabs>
+                <w:tab w:val="right" w:pos="2019"/>
+              </w:tabs>
+              <w:jc w:val="both"/>
+              <w:rPr>
+                <w:rFonts w:asciiTheme="minorHAnsi" w:hAnsiTheme="minorHAnsi" w:cstheme="minorHAnsi"/>
+                <w:sz w:val="22"/>
+              </w:rPr>
+            </w:pPr>
+            <w:r>
+              <w:rPr>
+                <w:rFonts w:asciiTheme="minorHAnsi" w:hAnsiTheme="minorHAnsi" w:cstheme="minorHAnsi"/>
+                <w:sz w:val="22"/>
+              </w:rPr>
+              <w:t>TEST START TIME</w:t>
+            </w:r>
+            <w:r>
+              <w:rPr>
+                <w:rFonts w:asciiTheme="minorHAnsi" w:hAnsiTheme="minorHAnsi" w:cstheme="minorHAnsi"/>
+                <w:sz w:val="22"/>
+              </w:rPr>
+              <w:tab/>
+            </w:r>
+          </w:p>
+        </w:tc>
+        <w:tc>
+          <w:tcPr>
+            <w:tcW w:w="2500" w:type="dxa"/>
+            <w:vAlign w:val="center"/>
+          </w:tcPr>
+          <w:p>
+            <w:pPr>
+              <w:pStyle w:val="Heading1"/>
+              <w:jc w:val="both"/>
+              <w:rPr>
+                <w:rFonts w:asciiTheme="minorHAnsi" w:hAnsiTheme="minorHAnsi" w:cstheme="minorHAnsi"/>
+                <w:b w:val="0"/>
+                <w:sz w:val="22"/>
+              </w:rPr>
+            </w:pPr>
+          </w:p>
+        </w:tc>
+        <w:tc>
+          <w:tcPr>
+            <w:tcW w:w="1747" w:type="dxa"/>
+            <w:vAlign w:val="center"/>
+          </w:tcPr>
+          <w:p>
+            <w:pPr>
+              <w:pStyle w:val="Heading1"/>
+              <w:jc w:val="both"/>
+              <w:rPr>
+                <w:rFonts w:asciiTheme="minorHAnsi" w:hAnsiTheme="minorHAnsi" w:cstheme="minorHAnsi"/>
+                <w:sz w:val="22"/>
+              </w:rPr>
+            </w:pPr>
+            <w:r>
+              <w:rPr>
+                <w:rFonts w:asciiTheme="minorHAnsi" w:hAnsiTheme="minorHAnsi" w:cstheme="minorHAnsi"/>
+                <w:sz w:val="22"/>
+              </w:rPr>
+              <w:t>TEST END TIME</w:t>
+            </w:r>
+          </w:p>
+        </w:tc>
+        <w:tc>
+          <w:tcPr>
+            <w:tcW w:w="2618" w:type="dxa"/>
+            <w:vAlign w:val="center"/>
+          </w:tcPr>
+          <w:p>
+            <w:pPr>
+              <w:pStyle w:val="Heading1"/>
+              <w:jc w:val="both"/>
+              <w:rPr>
+                <w:rFonts w:cstheme="minorHAnsi"/>
+                <w:lang w:val="en-IN"/>
+              </w:rPr>
+            </w:pPr>
+          </w:p>
+        </w:tc>
+      </w:tr>
+      <w:tr>
+        <w:trPr>
+          <w:trHeight w:val="284"/>
+        </w:trPr>
+        <w:tc>
+          <w:tcPr>
+            <w:tcW w:w="2263" w:type="dxa"/>
+            <w:vAlign w:val="center"/>
+          </w:tcPr>
+          <w:p>
+            <w:pPr>
+              <w:pStyle w:val="Heading1"/>
+              <w:jc w:val="both"/>
+              <w:rPr>
+                <w:rFonts w:asciiTheme="minorHAnsi" w:hAnsiTheme="minorHAnsi" w:cstheme="minorHAnsi"/>
+                <w:b w:val="0"/>
+                <w:sz w:val="22"/>
+              </w:rPr>
+            </w:pPr>
+            <w:r>
+              <w:rPr>
+                <w:rFonts w:asciiTheme="minorHAnsi" w:hAnsiTheme="minorHAnsi" w:cstheme="minorHAnsi"/>
+                <w:sz w:val="22"/>
+              </w:rPr>
+              <w:t>TEST SEVERITY</w:t>
+            </w:r>
+          </w:p>
+        </w:tc>
+        <w:tc>
+          <w:tcPr>
+            <w:tcW w:w="6917" w:type="dxa"/>
+            <w:gridSpan w:val="4"/>
+            <w:vAlign w:val="center"/>
+          </w:tcPr>
+          <w:p>
+            <w:pPr>
+              <w:pStyle w:val="Heading1"/>
+              <w:jc w:val="both"/>
+              <w:rPr>
+                <w:rFonts w:cstheme="minorHAnsi"/>
+                <w:lang w:val="en-IN"/>
+              </w:rPr>
+            </w:pPr>
+          </w:p>
+        </w:tc>
+      </w:tr>
+    </w:tbl>
+    <w:p>
+      <w:pPr>
+        <w:spacing w:before="120" w:after="120"/>
+        <w:jc w:val="center"/>
+        <w:rPr>
+          <w:rFonts w:cstheme="minorHAnsi"/>
+          <w:b/>
+          <w:sz w:val="24"/>
+          <w:u w:val="single"/>
+        </w:rPr>
+      </w:pPr>
+    </w:p>
+    <w:p>
+      <w:pPr>
+        <w:spacing w:before="120" w:after="120"/>
+        <w:jc w:val="center"/>
+        <w:rPr>
+          <w:rFonts w:cstheme="minorHAnsi"/>
+          <w:b/>
+          <w:sz w:val="24"/>
+          <w:u w:val="single"/>
+        </w:rPr>
+      </w:pPr>
+      <w:r>
+        <w:rPr>
+          <w:rFonts w:cstheme="minorHAnsi"/>
+          <w:b/>
+          <w:sz w:val="24"/>
+          <w:u w:val="single"/>
+        </w:rPr>
+        <w:drawing>
+          <wp:inline distT="0" distB="0" distL="0" distR="0" wp14:anchorId="3830C4EE" wp14:editId="54BF39B7">
+            <wp:extent cx="5886450" cy="1249680"/>
+            <wp:effectExtent l="0" t="0" r="0" b="7620"/>
+            <wp:docPr id="1586625682" name="Picture 2"/>
+            <wp:cNvGraphicFramePr>
+              <a:graphicFrameLocks xmlns:a="http://schemas.openxmlformats.org/drawingml/2006/main" noChangeAspect="1"/>
+            </wp:cNvGraphicFramePr>
+            <a:graphic xmlns:a="http://schemas.openxmlformats.org/drawingml/2006/main">
+              <a:graphicData uri="http://schemas.openxmlformats.org/drawingml/2006/picture">
+                <pic:pic xmlns:pic="http://schemas.openxmlformats.org/drawingml/2006/picture">
+                  <pic:nvPicPr>
+                    <pic:cNvPr id="0" name="Picture 6"/>
+                    <pic:cNvPicPr>
+                      <a:picLocks noChangeAspect="1" noChangeArrowheads="1"/>
+                    </pic:cNvPicPr>
+                  </pic:nvPicPr>
+                  <pic:blipFill>
+                    <a:blip r:embed="rId8">
+                      <a:extLst>
+                        <a:ext uri="{28A0092B-C50C-407E-A947-70E740481C1C}">
+                          <a14:useLocalDpi xmlns:a14="http://schemas.microsoft.com/office/drawing/2010/main" val="0"/>
+                        </a:ext>
+                      </a:extLst>
+                    </a:blip>
+                    <a:srcRect/>
+                    <a:stretch>
+                      <a:fillRect/>
+                    </a:stretch>
+                  </pic:blipFill>
+                  <pic:spPr bwMode="auto">
+                    <a:xfrm>
+                      <a:off x="0" y="0"/>
+                      <a:ext cx="5886450" cy="1249680"/>
+                    </a:xfrm>
+                    <a:prstGeom prst="rect">
+                      <a:avLst/>
+                    </a:prstGeom>
+                    <a:noFill/>
+                    <a:ln>
+                      <a:noFill/>
+                    </a:ln>
+                  </pic:spPr>
+                </pic:pic>
+              </a:graphicData>
+            </a:graphic>
+          </wp:inline>
+        </w:drawing>
+      </w:r>
+    </w:p>
+    <w:p>
+      <w:pPr>
+        <w:spacing w:before="120" w:after="120"/>
+        <w:jc w:val="center"/>
+        <w:rPr>
+          <w:rFonts w:cstheme="minorHAnsi"/>
+          <w:b/>
+          <w:sz w:val="24"/>
+          <w:u w:val="single"/>
+        </w:rPr>
+      </w:pPr>
+    </w:p>
+    <w:p>
+      <w:pPr>
+        <w:spacing w:before="120" w:after="120"/>
+        <w:jc w:val="center"/>
+        <w:rPr>
+          <w:rFonts w:cstheme="minorHAnsi"/>
+          <w:b/>
+          <w:sz w:val="24"/>
+          <w:u w:val="single"/>
+        </w:rPr>
+      </w:pPr>
+    </w:p>
+    <w:p>
+      <w:pPr>
+        <w:spacing w:before="120" w:after="120"/>
+        <w:jc w:val="center"/>
+        <w:rPr>
+          <w:rFonts w:cstheme="minorHAnsi"/>
+          <w:b/>
+          <w:sz w:val="24"/>
+          <w:u w:val="single"/>
+        </w:rPr>
+      </w:pPr>
+    </w:p>
+    <w:p>
+      <w:pPr>
+        <w:spacing w:before="120" w:after="120"/>
+        <w:jc w:val="center"/>
+        <w:rPr>
+          <w:rFonts w:cstheme="minorHAnsi"/>
+          <w:b/>
+          <w:sz w:val="24"/>
+          <w:u w:val="single"/>
+        </w:rPr>
+      </w:pPr>
+    </w:p>
+    <w:p>
+      <w:pPr>
+        <w:spacing w:before="120" w:after="120"/>
+        <w:jc w:val="center"/>
+        <w:rPr>
+          <w:rFonts w:cstheme="minorHAnsi"/>
+          <w:b/>
+          <w:sz w:val="24"/>
+          <w:u w:val="single"/>
+        </w:rPr>
+      </w:pPr>
+    </w:p>
+    <w:p>
+      <w:pPr>
+        <w:spacing w:before="120" w:after="120"/>
+        <w:jc w:val="center"/>
+        <w:rPr>
+          <w:rFonts w:cstheme="minorHAnsi"/>
+          <w:b/>
+          <w:sz w:val="24"/>
+          <w:u w:val="single"/>
+        </w:rPr>
+      </w:pPr>
+    </w:p>
+    <w:p>
+      <w:pPr>
+        <w:spacing w:before="120" w:after="120"/>
+        <w:jc w:val="center"/>
+        <w:rPr>
+          <w:rFonts w:cstheme="minorHAnsi"/>
+          <w:b/>
+          <w:sz w:val="24"/>
+          <w:u w:val="single"/>
+        </w:rPr>
+      </w:pPr>
+    </w:p>
+    <w:p>
+      <w:pPr>
+        <w:spacing w:before="120" w:after="120"/>
+        <w:jc w:val="center"/>
+        <w:rPr>
+          <w:rFonts w:cstheme="minorHAnsi"/>
+          <w:b/>
+          <w:sz w:val="24"/>
+          <w:u w:val="single"/>
+        </w:rPr>
+      </w:pPr>
+    </w:p>
     <w:p>
       <w:pPr>
         <w:spacing w:before="120" w:after="120"/>
@@ -5353,6 +6193,7 @@
           <w:u w:val="single"/>
           <w:lang w:val="en-US" w:eastAsia="en-US"/>
         </w:rPr>
+        <w:lastRenderedPageBreak/>
         <w:drawing>
           <wp:anchor distT="0" distB="0" distL="114300" distR="114300" simplePos="0" relativeHeight="251727872" behindDoc="0" locked="0" layoutInCell="1" allowOverlap="1" wp14:anchorId="3E3FAA0F" wp14:editId="45A6B4C3">
             <wp:simplePos x="0" y="0"/>
@@ -5379,7 +6220,7 @@
                     </pic:cNvPicPr>
                   </pic:nvPicPr>
                   <pic:blipFill>
-                    <a:blip r:embed="rId8" cstate="print"/>
+                    <a:blip r:embed="rId9" cstate="print"/>
                     <a:srcRect/>
                     <a:stretch>
                       <a:fillRect/>
@@ -5777,8 +6618,8 @@
       </w:r>
     </w:p>
     <w:sectPr>
-      <w:headerReference w:type="default" r:id="rId9"/>
-      <w:footerReference w:type="default" r:id="rId10"/>
+      <w:headerReference w:type="default" r:id="rId10"/>
+      <w:footerReference w:type="default" r:id="rId11"/>
       <w:pgSz w:w="11907" w:h="16839" w:code="9"/>
       <w:pgMar w:top="1440" w:right="1197" w:bottom="1135" w:left="1440" w:header="227" w:footer="0" w:gutter="0"/>
       <w:cols w:space="708"/>
@@ -5834,7 +6675,27 @@
         <w:sz w:val="20"/>
         <w:szCs w:val="20"/>
       </w:rPr>
-      <w:t>BE Analytic Solutions, B131/A, Devasandra Industrial Estate, Whitefield Rd, Mahadevapura, Bangalore -560048, India.</w:t>
+      <w:t xml:space="preserve">BE Analytic Solutions, B131/A, </w:t>
+    </w:r>
+    <w:proofErr w:type="spellStart"/>
+    <w:r>
+      <w:rPr>
+        <w:rFonts w:cstheme="minorHAnsi"/>
+        <w:b/>
+        <w:sz w:val="20"/>
+        <w:szCs w:val="20"/>
+      </w:rPr>
+      <w:t>Devasandra</w:t>
+    </w:r>
+    <w:proofErr w:type="spellEnd"/>
+    <w:r>
+      <w:rPr>
+        <w:rFonts w:cstheme="minorHAnsi"/>
+        <w:b/>
+        <w:sz w:val="20"/>
+        <w:szCs w:val="20"/>
+      </w:rPr>
+      <w:t xml:space="preserve"> Industrial Estate, Whitefield Rd, Mahadevapura, Bangalore -560048, India.</w:t>
     </w:r>
   </w:p>
   <w:p>
@@ -5898,27 +6759,14 @@
         <w:r>
           <w:t xml:space="preserve"> of </w:t>
         </w:r>
-        <w:r>
-          <w:fldChar w:fldCharType="begin"/>
-        </w:r>
-        <w:r>
-          <w:instrText xml:space="preserve"> NUMPAGES  </w:instrText>
-        </w:r>
-        <w:r>
-          <w:fldChar w:fldCharType="separate"/>
-        </w:r>
-        <w:r>
-          <w:rPr>
-            <w:noProof/>
-          </w:rPr>
-          <w:t>8</w:t>
-        </w:r>
-        <w:r>
-          <w:rPr>
-            <w:noProof/>
-          </w:rPr>
-          <w:fldChar w:fldCharType="end"/>
-        </w:r>
+        <w:fldSimple w:instr=" NUMPAGES  ">
+          <w:r>
+            <w:rPr>
+              <w:noProof/>
+            </w:rPr>
+            <w:t>8</w:t>
+          </w:r>
+        </w:fldSimple>
       </w:p>
     </w:sdtContent>
   </w:sdt>
@@ -6225,6 +7073,7 @@
             </w:rPr>
             <w:t>{</w:t>
           </w:r>
+          <w:proofErr w:type="spellStart"/>
           <w:r>
             <w:rPr>
               <w:b/>
@@ -6233,6 +7082,7 @@
             </w:rPr>
             <w:t>testDiscipline</w:t>
           </w:r>
+          <w:proofErr w:type="spellEnd"/>
           <w:r>
             <w:rPr>
               <w:b/>
@@ -6310,7 +7160,29 @@
               <w:sz w:val="21"/>
               <w:szCs w:val="21"/>
             </w:rPr>
-            <w:t>{testReportNumber}</w:t>
+            <w:t>{</w:t>
+          </w:r>
+          <w:proofErr w:type="spellStart"/>
+          <w:r>
+            <w:rPr>
+              <w:rFonts w:asciiTheme="minorHAnsi" w:hAnsiTheme="minorHAnsi" w:cstheme="minorHAnsi"/>
+              <w:b/>
+              <w:color w:val="FF0000"/>
+              <w:sz w:val="21"/>
+              <w:szCs w:val="21"/>
+            </w:rPr>
+            <w:t>testReportNumber</w:t>
+          </w:r>
+          <w:proofErr w:type="spellEnd"/>
+          <w:r>
+            <w:rPr>
+              <w:rFonts w:asciiTheme="minorHAnsi" w:hAnsiTheme="minorHAnsi" w:cstheme="minorHAnsi"/>
+              <w:b/>
+              <w:color w:val="FF0000"/>
+              <w:sz w:val="21"/>
+              <w:szCs w:val="21"/>
+            </w:rPr>
+            <w:t>}</w:t>
           </w:r>
         </w:p>
         <w:p>
@@ -6345,6 +7217,7 @@
             </w:rPr>
             <w:t>{</w:t>
           </w:r>
+          <w:proofErr w:type="spellStart"/>
           <w:r>
             <w:rPr>
               <w:rFonts w:asciiTheme="minorHAnsi" w:hAnsiTheme="minorHAnsi" w:cstheme="minorHAnsi"/>
@@ -6355,6 +7228,7 @@
             </w:rPr>
             <w:t>ulrNumber</w:t>
           </w:r>
+          <w:proofErr w:type="spellEnd"/>
           <w:r>
             <w:rPr>
               <w:rFonts w:asciiTheme="minorHAnsi" w:hAnsiTheme="minorHAnsi" w:cstheme="minorHAnsi"/>
@@ -7939,7 +8813,7 @@
   <w:style w:type="paragraph" w:default="1" w:styleId="Normal">
     <w:name w:val="Normal"/>
     <w:qFormat/>
-    <w:rsid w:val="0014334D"/>
+    <w:rsid w:val="00AD5442"/>
   </w:style>
   <w:style w:type="paragraph" w:styleId="Heading1">
     <w:name w:val="heading 1"/>

</xml_diff>